<commit_message>
modif du cdc / développement de l'appli mobile
</commit_message>
<xml_diff>
--- a/cahier_des_charges02-04-2020.docx
+++ b/cahier_des_charges02-04-2020.docx
@@ -179,7 +179,7 @@
                     </wp:inline>
                   </w:drawing>
                 </mc:Choice>
-                <mc:Fallback xmlns:w16cid="http://schemas.microsoft.com/office/word/2016/wordml/cid" xmlns:am3d="http://schemas.microsoft.com/office/drawing/2017/model3d" xmlns:aink="http://schemas.microsoft.com/office/drawing/2016/ink" xmlns:cx8="http://schemas.microsoft.com/office/drawing/2016/5/14/chartex" xmlns:cx7="http://schemas.microsoft.com/office/drawing/2016/5/13/chartex" xmlns:cx6="http://schemas.microsoft.com/office/drawing/2016/5/12/chartex" xmlns:cx5="http://schemas.microsoft.com/office/drawing/2016/5/11/chartex" xmlns:cx4="http://schemas.microsoft.com/office/drawing/2016/5/10/chartex" xmlns:cx3="http://schemas.microsoft.com/office/drawing/2016/5/9/chartex" xmlns:cx2="http://schemas.microsoft.com/office/drawing/2015/10/21/chartex" xmlns:cx1="http://schemas.microsoft.com/office/drawing/2015/9/8/chartex">
+                <mc:Fallback xmlns:cx1="http://schemas.microsoft.com/office/drawing/2015/9/8/chartex" xmlns:cx2="http://schemas.microsoft.com/office/drawing/2015/10/21/chartex" xmlns:cx3="http://schemas.microsoft.com/office/drawing/2016/5/9/chartex" xmlns:cx4="http://schemas.microsoft.com/office/drawing/2016/5/10/chartex" xmlns:cx5="http://schemas.microsoft.com/office/drawing/2016/5/11/chartex" xmlns:cx6="http://schemas.microsoft.com/office/drawing/2016/5/12/chartex" xmlns:cx7="http://schemas.microsoft.com/office/drawing/2016/5/13/chartex" xmlns:cx8="http://schemas.microsoft.com/office/drawing/2016/5/14/chartex" xmlns:aink="http://schemas.microsoft.com/office/drawing/2016/ink" xmlns:am3d="http://schemas.microsoft.com/office/drawing/2017/model3d" xmlns:w16cid="http://schemas.microsoft.com/office/word/2016/wordml/cid">
                   <w:pict>
                     <v:shapetype w14:anchorId="3E4121B3" id="_x0000_t202" coordsize="21600,21600" o:spt="202" path="m,l,21600r21600,l21600,xe">
                       <v:stroke joinstyle="miter"/>
@@ -282,7 +282,7 @@
                     </wp:inline>
                   </w:drawing>
                 </mc:Choice>
-                <mc:Fallback xmlns:w16cid="http://schemas.microsoft.com/office/word/2016/wordml/cid" xmlns:am3d="http://schemas.microsoft.com/office/drawing/2017/model3d" xmlns:aink="http://schemas.microsoft.com/office/drawing/2016/ink" xmlns:cx8="http://schemas.microsoft.com/office/drawing/2016/5/14/chartex" xmlns:cx7="http://schemas.microsoft.com/office/drawing/2016/5/13/chartex" xmlns:cx6="http://schemas.microsoft.com/office/drawing/2016/5/12/chartex" xmlns:cx5="http://schemas.microsoft.com/office/drawing/2016/5/11/chartex" xmlns:cx4="http://schemas.microsoft.com/office/drawing/2016/5/10/chartex" xmlns:cx3="http://schemas.microsoft.com/office/drawing/2016/5/9/chartex" xmlns:cx2="http://schemas.microsoft.com/office/drawing/2015/10/21/chartex" xmlns:cx1="http://schemas.microsoft.com/office/drawing/2015/9/8/chartex">
+                <mc:Fallback xmlns:cx1="http://schemas.microsoft.com/office/drawing/2015/9/8/chartex" xmlns:cx2="http://schemas.microsoft.com/office/drawing/2015/10/21/chartex" xmlns:cx3="http://schemas.microsoft.com/office/drawing/2016/5/9/chartex" xmlns:cx4="http://schemas.microsoft.com/office/drawing/2016/5/10/chartex" xmlns:cx5="http://schemas.microsoft.com/office/drawing/2016/5/11/chartex" xmlns:cx6="http://schemas.microsoft.com/office/drawing/2016/5/12/chartex" xmlns:cx7="http://schemas.microsoft.com/office/drawing/2016/5/13/chartex" xmlns:cx8="http://schemas.microsoft.com/office/drawing/2016/5/14/chartex" xmlns:aink="http://schemas.microsoft.com/office/drawing/2016/ink" xmlns:am3d="http://schemas.microsoft.com/office/drawing/2017/model3d" xmlns:w16cid="http://schemas.microsoft.com/office/word/2016/wordml/cid">
                   <w:pict>
                     <v:line w14:anchorId="2D1CADCA" id="Connecteur droit 5" o:spid="_x0000_s1026" alt="séparateur de texte" style="visibility:visible;mso-wrap-style:square;mso-left-percent:-10001;mso-top-percent:-10001;mso-position-horizontal:absolute;mso-position-horizontal-relative:char;mso-position-vertical:absolute;mso-position-vertical-relative:line;mso-left-percent:-10001;mso-top-percent:-10001" from="0,0" to="109.5pt,0" o:gfxdata="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" strokecolor="#082a75 [3215]" strokeweight="3pt">
                       <w10:anchorlock/>
@@ -442,7 +442,7 @@
                         </wp:anchor>
                       </w:drawing>
                     </mc:Choice>
-                    <mc:Fallback xmlns:w16cid="http://schemas.microsoft.com/office/word/2016/wordml/cid" xmlns:am3d="http://schemas.microsoft.com/office/drawing/2017/model3d" xmlns:aink="http://schemas.microsoft.com/office/drawing/2016/ink" xmlns:cx8="http://schemas.microsoft.com/office/drawing/2016/5/14/chartex" xmlns:cx7="http://schemas.microsoft.com/office/drawing/2016/5/13/chartex" xmlns:cx6="http://schemas.microsoft.com/office/drawing/2016/5/12/chartex" xmlns:cx5="http://schemas.microsoft.com/office/drawing/2016/5/11/chartex" xmlns:cx4="http://schemas.microsoft.com/office/drawing/2016/5/10/chartex" xmlns:cx3="http://schemas.microsoft.com/office/drawing/2016/5/9/chartex" xmlns:cx2="http://schemas.microsoft.com/office/drawing/2015/10/21/chartex" xmlns:cx1="http://schemas.microsoft.com/office/drawing/2015/9/8/chartex">
+                    <mc:Fallback xmlns:cx1="http://schemas.microsoft.com/office/drawing/2015/9/8/chartex" xmlns:cx2="http://schemas.microsoft.com/office/drawing/2015/10/21/chartex" xmlns:cx3="http://schemas.microsoft.com/office/drawing/2016/5/9/chartex" xmlns:cx4="http://schemas.microsoft.com/office/drawing/2016/5/10/chartex" xmlns:cx5="http://schemas.microsoft.com/office/drawing/2016/5/11/chartex" xmlns:cx6="http://schemas.microsoft.com/office/drawing/2016/5/12/chartex" xmlns:cx7="http://schemas.microsoft.com/office/drawing/2016/5/13/chartex" xmlns:cx8="http://schemas.microsoft.com/office/drawing/2016/5/14/chartex" xmlns:aink="http://schemas.microsoft.com/office/drawing/2016/ink" xmlns:am3d="http://schemas.microsoft.com/office/drawing/2017/model3d" xmlns:w16cid="http://schemas.microsoft.com/office/word/2016/wordml/cid">
                       <w:pict>
                         <v:rect w14:anchorId="165F2AE6" id="Rectangle 3" o:spid="_x0000_s1027" alt="rectangle blanc pour le texte sur la couverture" style="position:absolute;margin-left:-12.15pt;margin-top:-530.75pt;width:310.15pt;height:392.6pt;z-index:-251656192;visibility:visible;mso-wrap-style:square;mso-width-percent:0;mso-height-percent:0;mso-wrap-distance-left:9pt;mso-wrap-distance-top:0;mso-wrap-distance-right:9pt;mso-wrap-distance-bottom:0;mso-position-horizontal:absolute;mso-position-horizontal-relative:text;mso-position-vertical:absolute;mso-position-vertical-relative:page;mso-width-percent:0;mso-height-percent:0;mso-width-relative:margin;mso-height-relative:margin;v-text-anchor:middle" o:gfxdata="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" fillcolor="white [3212]" stroked="f" strokeweight="2pt">
                           <v:textbox>
@@ -671,7 +671,7 @@
               </wp:anchor>
             </w:drawing>
           </mc:Choice>
-          <mc:Fallback xmlns:w16cid="http://schemas.microsoft.com/office/word/2016/wordml/cid" xmlns:am3d="http://schemas.microsoft.com/office/drawing/2017/model3d" xmlns:aink="http://schemas.microsoft.com/office/drawing/2016/ink" xmlns:cx8="http://schemas.microsoft.com/office/drawing/2016/5/14/chartex" xmlns:cx7="http://schemas.microsoft.com/office/drawing/2016/5/13/chartex" xmlns:cx6="http://schemas.microsoft.com/office/drawing/2016/5/12/chartex" xmlns:cx5="http://schemas.microsoft.com/office/drawing/2016/5/11/chartex" xmlns:cx4="http://schemas.microsoft.com/office/drawing/2016/5/10/chartex" xmlns:cx3="http://schemas.microsoft.com/office/drawing/2016/5/9/chartex" xmlns:cx2="http://schemas.microsoft.com/office/drawing/2015/10/21/chartex" xmlns:cx1="http://schemas.microsoft.com/office/drawing/2015/9/8/chartex">
+          <mc:Fallback xmlns:cx1="http://schemas.microsoft.com/office/drawing/2015/9/8/chartex" xmlns:cx2="http://schemas.microsoft.com/office/drawing/2015/10/21/chartex" xmlns:cx3="http://schemas.microsoft.com/office/drawing/2016/5/9/chartex" xmlns:cx4="http://schemas.microsoft.com/office/drawing/2016/5/10/chartex" xmlns:cx5="http://schemas.microsoft.com/office/drawing/2016/5/11/chartex" xmlns:cx6="http://schemas.microsoft.com/office/drawing/2016/5/12/chartex" xmlns:cx7="http://schemas.microsoft.com/office/drawing/2016/5/13/chartex" xmlns:cx8="http://schemas.microsoft.com/office/drawing/2016/5/14/chartex" xmlns:aink="http://schemas.microsoft.com/office/drawing/2016/ink" xmlns:am3d="http://schemas.microsoft.com/office/drawing/2017/model3d" xmlns:w16cid="http://schemas.microsoft.com/office/word/2016/wordml/cid">
             <w:pict>
               <v:rect w14:anchorId="1FD884C0" id="Rectangle 2" o:spid="_x0000_s1028" alt="rectangle coloré" style="position:absolute;margin-left:-58.7pt;margin-top:525pt;width:611.1pt;height:316.5pt;z-index:-251657216;visibility:visible;mso-wrap-style:square;mso-height-percent:0;mso-wrap-distance-left:9pt;mso-wrap-distance-top:0;mso-wrap-distance-right:9pt;mso-wrap-distance-bottom:0;mso-position-horizontal:absolute;mso-position-horizontal-relative:text;mso-position-vertical:absolute;mso-position-vertical-relative:page;mso-height-percent:0;mso-height-relative:margin;v-text-anchor:middle" o:gfxdata="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" fillcolor="#34aba2 [3206]" stroked="f" strokeweight="2pt">
                 <v:textbox>
@@ -1304,13 +1304,16 @@
     <w:p>
       <w:pPr>
         <w:pStyle w:val="Titre1"/>
-      </w:pPr>
-      <w:bookmarkStart w:id="1" w:name="_Toc35456065"/>
+        <w:rPr>
+          <w:del w:id="1" w:author="OpenSolution" w:date="2020-04-03T11:34:00Z"/>
+        </w:rPr>
+      </w:pPr>
+      <w:bookmarkStart w:id="2" w:name="_Toc35456065"/>
       <w:r>
         <w:lastRenderedPageBreak/>
         <w:t>Schéma d’architecture</w:t>
       </w:r>
-      <w:bookmarkEnd w:id="1"/>
+      <w:bookmarkEnd w:id="2"/>
     </w:p>
     <w:p>
       <w:pPr>
@@ -1320,6 +1323,14 @@
     <w:p>
       <w:pPr>
         <w:pStyle w:val="Contenu"/>
+        <w:rPr>
+          <w:ins w:id="3" w:author="OpenSolution" w:date="2020-04-03T11:34:00Z"/>
+        </w:rPr>
+      </w:pPr>
+    </w:p>
+    <w:p>
+      <w:pPr>
+        <w:pStyle w:val="Contenu"/>
       </w:pPr>
       <w:r>
         <w:t>Notre projet contient les trois modules que nous avons travaillé au cours du semestre.</w:t>
@@ -1348,30 +1359,65 @@
         <w:pStyle w:val="Contenu"/>
       </w:pPr>
       <w:r>
-        <w:t>Grâce au module de Madame Belleudy, nous allons pouvoir utiliser les logiciels des cours pour faire communiquer deux cartes arduino à distance avec le dispositif LoRa</w:t>
-      </w:r>
-    </w:p>
-    <w:p>
-      <w:pPr>
-        <w:pStyle w:val="Contenu"/>
-      </w:pPr>
-    </w:p>
-    <w:p>
-      <w:pPr>
-        <w:pStyle w:val="Contenu"/>
-      </w:pPr>
-      <w:r>
-        <w:t>Pour la partie de Madame Peraldi, nous avons choisi de mettre en marche une lampe connecté lorsque le niveau de luminosité est faible.</w:t>
-      </w:r>
-    </w:p>
-    <w:p>
-      <w:pPr>
-        <w:pStyle w:val="Contenu"/>
-      </w:pPr>
-    </w:p>
-    <w:p>
-      <w:pPr>
-        <w:pStyle w:val="Contenu"/>
+        <w:t xml:space="preserve">Grâce au module de Madame </w:t>
+      </w:r>
+      <w:proofErr w:type="spellStart"/>
+      <w:r>
+        <w:t>Belleudy</w:t>
+      </w:r>
+      <w:proofErr w:type="spellEnd"/>
+      <w:r>
+        <w:t xml:space="preserve">, nous allons pouvoir utiliser les logiciels des cours pour faire communiquer deux cartes </w:t>
+      </w:r>
+      <w:proofErr w:type="spellStart"/>
+      <w:r>
+        <w:t>arduino</w:t>
+      </w:r>
+      <w:proofErr w:type="spellEnd"/>
+      <w:r>
+        <w:t xml:space="preserve"> à distance avec le dispositif </w:t>
+      </w:r>
+      <w:proofErr w:type="spellStart"/>
+      <w:r>
+        <w:t>LoRa</w:t>
+      </w:r>
+      <w:proofErr w:type="spellEnd"/>
+    </w:p>
+    <w:p>
+      <w:pPr>
+        <w:pStyle w:val="Contenu"/>
+      </w:pPr>
+    </w:p>
+    <w:p>
+      <w:pPr>
+        <w:pStyle w:val="Contenu"/>
+      </w:pPr>
+      <w:r>
+        <w:t xml:space="preserve">Pour la partie de Madame </w:t>
+      </w:r>
+      <w:proofErr w:type="spellStart"/>
+      <w:r>
+        <w:t>Peraldi</w:t>
+      </w:r>
+      <w:proofErr w:type="spellEnd"/>
+      <w:r>
+        <w:t>, nous avons choisi de mettre en marche une lampe connecté lorsque le niveau de luminosité est faible.</w:t>
+      </w:r>
+    </w:p>
+    <w:p>
+      <w:pPr>
+        <w:pStyle w:val="Contenu"/>
+      </w:pPr>
+    </w:p>
+    <w:p>
+      <w:pPr>
+        <w:pStyle w:val="Contenu"/>
+        <w:jc w:val="center"/>
+        <w:pPrChange w:id="4" w:author="OpenSolution" w:date="2020-04-03T11:34:00Z">
+          <w:pPr>
+            <w:pStyle w:val="Contenu"/>
+          </w:pPr>
+        </w:pPrChange>
       </w:pPr>
       <w:r>
         <w:rPr>
@@ -1379,9 +1425,9 @@
           <w:lang w:eastAsia="fr-FR"/>
         </w:rPr>
         <w:drawing>
-          <wp:inline distT="0" distB="0" distL="0" distR="0" wp14:anchorId="3E473F6F" wp14:editId="3E069ABD">
-            <wp:extent cx="6371590" cy="3293110"/>
-            <wp:effectExtent l="0" t="0" r="0" b="2540"/>
+          <wp:inline distT="0" distB="0" distL="0" distR="0" wp14:anchorId="3E473F6F" wp14:editId="48C1B98F">
+            <wp:extent cx="5705475" cy="2948833"/>
+            <wp:effectExtent l="0" t="0" r="0" b="4445"/>
             <wp:docPr id="11" name="Image 11" descr="Une image contenant capture d’écran&#10;&#10;Description générée automatiquement"/>
             <wp:cNvGraphicFramePr>
               <a:graphicFrameLocks xmlns:a="http://schemas.openxmlformats.org/drawingml/2006/main" noChangeAspect="1"/>
@@ -1408,7 +1454,7 @@
                   <pic:spPr>
                     <a:xfrm>
                       <a:off x="0" y="0"/>
-                      <a:ext cx="6371590" cy="3293110"/>
+                      <a:ext cx="5714786" cy="2953646"/>
                     </a:xfrm>
                     <a:prstGeom prst="rect">
                       <a:avLst/>
@@ -1424,89 +1470,177 @@
     <w:p>
       <w:pPr>
         <w:pStyle w:val="Contenu"/>
-      </w:pPr>
-    </w:p>
-    <w:p>
-      <w:pPr>
-        <w:pStyle w:val="Contenu"/>
-      </w:pPr>
-    </w:p>
-    <w:p>
-      <w:pPr>
-        <w:pStyle w:val="Contenu"/>
-      </w:pPr>
-    </w:p>
-    <w:p>
-      <w:pPr>
-        <w:pStyle w:val="Contenu"/>
-        <w:rPr>
-          <w:ins w:id="2" w:author="OpenSolution" w:date="2020-04-03T08:20:00Z"/>
-        </w:rPr>
-      </w:pPr>
-    </w:p>
-    <w:p>
-      <w:pPr>
-        <w:pStyle w:val="Contenu"/>
-        <w:rPr>
-          <w:ins w:id="3" w:author="OpenSolution" w:date="2020-04-03T08:20:00Z"/>
-        </w:rPr>
-      </w:pPr>
-    </w:p>
-    <w:p>
-      <w:pPr>
-        <w:pStyle w:val="Contenu"/>
-        <w:rPr>
-          <w:ins w:id="4" w:author="OpenSolution" w:date="2020-04-03T08:20:00Z"/>
-        </w:rPr>
-      </w:pPr>
-    </w:p>
-    <w:p>
-      <w:pPr>
-        <w:pStyle w:val="Contenu"/>
-      </w:pPr>
-    </w:p>
-    <w:p>
-      <w:pPr>
-        <w:pStyle w:val="Titre1"/>
-        <w:pPrChange w:id="5" w:author="OpenSolution" w:date="2020-04-03T08:20:00Z">
+        <w:rPr>
+          <w:ins w:id="5" w:author="OpenSolution" w:date="2020-04-03T11:34:00Z"/>
+        </w:rPr>
+      </w:pPr>
+    </w:p>
+    <w:p>
+      <w:pPr>
+        <w:pStyle w:val="Contenu"/>
+        <w:rPr>
+          <w:ins w:id="6" w:author="OpenSolution" w:date="2020-04-03T11:34:00Z"/>
+        </w:rPr>
+      </w:pPr>
+    </w:p>
+    <w:p>
+      <w:pPr>
+        <w:pStyle w:val="Contenu"/>
+        <w:rPr>
+          <w:ins w:id="7" w:author="OpenSolution" w:date="2020-04-03T11:34:00Z"/>
+        </w:rPr>
+      </w:pPr>
+    </w:p>
+    <w:p>
+      <w:pPr>
+        <w:pStyle w:val="Contenu"/>
+        <w:rPr>
+          <w:ins w:id="8" w:author="OpenSolution" w:date="2020-04-03T11:34:00Z"/>
+        </w:rPr>
+      </w:pPr>
+    </w:p>
+    <w:p>
+      <w:pPr>
+        <w:pStyle w:val="Contenu"/>
+        <w:rPr>
+          <w:ins w:id="9" w:author="OpenSolution" w:date="2020-04-03T11:34:00Z"/>
+        </w:rPr>
+      </w:pPr>
+    </w:p>
+    <w:p>
+      <w:pPr>
+        <w:pStyle w:val="Contenu"/>
+        <w:rPr>
+          <w:ins w:id="10" w:author="OpenSolution" w:date="2020-04-03T11:34:00Z"/>
+        </w:rPr>
+      </w:pPr>
+    </w:p>
+    <w:p>
+      <w:pPr>
+        <w:pStyle w:val="Contenu"/>
+        <w:rPr>
+          <w:ins w:id="11" w:author="OpenSolution" w:date="2020-04-03T11:34:00Z"/>
+        </w:rPr>
+      </w:pPr>
+    </w:p>
+    <w:p>
+      <w:pPr>
+        <w:pStyle w:val="Contenu"/>
+        <w:rPr>
+          <w:ins w:id="12" w:author="OpenSolution" w:date="2020-04-03T11:34:00Z"/>
+        </w:rPr>
+      </w:pPr>
+    </w:p>
+    <w:p>
+      <w:pPr>
+        <w:pStyle w:val="Contenu"/>
+        <w:rPr>
+          <w:ins w:id="13" w:author="OpenSolution" w:date="2020-04-03T11:34:00Z"/>
+        </w:rPr>
+      </w:pPr>
+    </w:p>
+    <w:p>
+      <w:pPr>
+        <w:pStyle w:val="Contenu"/>
+        <w:rPr>
+          <w:ins w:id="14" w:author="OpenSolution" w:date="2020-04-03T11:34:00Z"/>
+        </w:rPr>
+      </w:pPr>
+    </w:p>
+    <w:p>
+      <w:pPr>
+        <w:pStyle w:val="Contenu"/>
+      </w:pPr>
+      <w:ins w:id="15" w:author="OpenSolution" w:date="2020-04-03T11:35:00Z">
+        <w:r>
+          <w:lastRenderedPageBreak/>
+          <w:t>Architecture matérielle :</w:t>
+        </w:r>
+      </w:ins>
+    </w:p>
+    <w:p>
+      <w:pPr>
+        <w:pStyle w:val="Contenu"/>
+        <w:jc w:val="center"/>
+        <w:pPrChange w:id="16" w:author="OpenSolution" w:date="2020-04-03T11:34:00Z">
           <w:pPr>
             <w:pStyle w:val="Contenu"/>
           </w:pPr>
         </w:pPrChange>
       </w:pPr>
-      <w:bookmarkStart w:id="6" w:name="_Toc35456066"/>
-      <w:r>
-        <w:lastRenderedPageBreak/>
+      <w:bookmarkStart w:id="17" w:name="_GoBack"/>
+      <w:bookmarkEnd w:id="17"/>
+    </w:p>
+    <w:p>
+      <w:pPr>
+        <w:pStyle w:val="Titre1"/>
+        <w:rPr>
+          <w:del w:id="18" w:author="OpenSolution" w:date="2020-04-03T11:34:00Z"/>
+        </w:rPr>
+        <w:pPrChange w:id="19" w:author="OpenSolution" w:date="2020-04-03T08:20:00Z">
+          <w:pPr>
+            <w:pStyle w:val="Contenu"/>
+          </w:pPr>
+        </w:pPrChange>
+      </w:pPr>
+    </w:p>
+    <w:p>
+      <w:pPr>
+        <w:pStyle w:val="Contenu"/>
+        <w:rPr>
+          <w:ins w:id="20" w:author="OpenSolution" w:date="2020-04-03T11:36:00Z"/>
+        </w:rPr>
+      </w:pPr>
+    </w:p>
+    <w:p>
+      <w:pPr>
+        <w:pStyle w:val="Contenu"/>
+        <w:rPr>
+          <w:del w:id="21" w:author="OpenSolution" w:date="2020-04-03T11:34:00Z"/>
+        </w:rPr>
+      </w:pPr>
+    </w:p>
+    <w:p>
+      <w:pPr>
+        <w:pStyle w:val="Titre1"/>
+        <w:pPrChange w:id="22" w:author="OpenSolution" w:date="2020-04-03T08:20:00Z">
+          <w:pPr>
+            <w:pStyle w:val="Contenu"/>
+          </w:pPr>
+        </w:pPrChange>
+      </w:pPr>
+      <w:bookmarkStart w:id="23" w:name="_Toc35456066"/>
+      <w:r>
         <w:t>Les différentes fonctionnalités</w:t>
       </w:r>
       <w:r>
         <w:t xml:space="preserve"> et présentation des acteur</w:t>
       </w:r>
-      <w:ins w:id="7" w:author="OpenSolution" w:date="2020-04-03T08:21:00Z">
+      <w:ins w:id="24" w:author="OpenSolution" w:date="2020-04-03T08:21:00Z">
         <w:r>
           <w:t>s</w:t>
         </w:r>
       </w:ins>
-      <w:del w:id="8" w:author="OpenSolution" w:date="2020-04-03T08:21:00Z">
+      <w:del w:id="25" w:author="OpenSolution" w:date="2020-04-03T08:21:00Z">
         <w:r>
           <w:delText>s</w:delText>
         </w:r>
       </w:del>
-      <w:bookmarkEnd w:id="6"/>
-    </w:p>
-    <w:p>
-      <w:pPr>
-        <w:pStyle w:val="Contenu"/>
-        <w:rPr>
-          <w:ins w:id="9" w:author="OpenSolution" w:date="2020-04-03T08:30:00Z"/>
-        </w:rPr>
-      </w:pPr>
-    </w:p>
-    <w:p>
-      <w:pPr>
-        <w:pStyle w:val="Contenu"/>
-        <w:rPr>
-          <w:ins w:id="10" w:author="OpenSolution" w:date="2020-04-03T08:30:00Z"/>
+      <w:bookmarkEnd w:id="23"/>
+    </w:p>
+    <w:p>
+      <w:pPr>
+        <w:pStyle w:val="Contenu"/>
+        <w:rPr>
+          <w:ins w:id="26" w:author="OpenSolution" w:date="2020-04-03T08:30:00Z"/>
+        </w:rPr>
+      </w:pPr>
+    </w:p>
+    <w:p>
+      <w:pPr>
+        <w:pStyle w:val="Contenu"/>
+        <w:rPr>
+          <w:ins w:id="27" w:author="OpenSolution" w:date="2020-04-03T08:30:00Z"/>
         </w:rPr>
       </w:pPr>
     </w:p>
@@ -1515,11 +1649,11 @@
         <w:pStyle w:val="NormalWeb"/>
         <w:spacing w:before="0" w:beforeAutospacing="0" w:after="0" w:afterAutospacing="0"/>
         <w:rPr>
-          <w:moveTo w:id="11" w:author="OpenSolution" w:date="2020-04-03T08:30:00Z"/>
-        </w:rPr>
-      </w:pPr>
-      <w:moveToRangeStart w:id="12" w:author="OpenSolution" w:date="2020-04-03T08:30:00Z" w:name="move36795021"/>
-      <w:moveTo w:id="13" w:author="OpenSolution" w:date="2020-04-03T08:30:00Z">
+          <w:moveTo w:id="28" w:author="OpenSolution" w:date="2020-04-03T08:30:00Z"/>
+        </w:rPr>
+      </w:pPr>
+      <w:moveToRangeStart w:id="29" w:author="OpenSolution" w:date="2020-04-03T08:30:00Z" w:name="move36795021"/>
+      <w:moveTo w:id="30" w:author="OpenSolution" w:date="2020-04-03T08:30:00Z">
         <w:r>
           <w:rPr>
             <w:rFonts w:ascii="Arial" w:hAnsi="Arial" w:cs="Arial"/>
@@ -1560,7 +1694,7 @@
     <w:p>
       <w:pPr>
         <w:rPr>
-          <w:moveTo w:id="14" w:author="OpenSolution" w:date="2020-04-03T08:30:00Z"/>
+          <w:moveTo w:id="31" w:author="OpenSolution" w:date="2020-04-03T08:30:00Z"/>
         </w:rPr>
       </w:pPr>
     </w:p>
@@ -1569,10 +1703,10 @@
         <w:pStyle w:val="NormalWeb"/>
         <w:spacing w:before="0" w:beforeAutospacing="0" w:after="0" w:afterAutospacing="0"/>
         <w:rPr>
-          <w:moveTo w:id="15" w:author="OpenSolution" w:date="2020-04-03T08:30:00Z"/>
-        </w:rPr>
-      </w:pPr>
-      <w:moveTo w:id="16" w:author="OpenSolution" w:date="2020-04-03T08:30:00Z">
+          <w:moveTo w:id="32" w:author="OpenSolution" w:date="2020-04-03T08:30:00Z"/>
+        </w:rPr>
+      </w:pPr>
+      <w:moveTo w:id="33" w:author="OpenSolution" w:date="2020-04-03T08:30:00Z">
         <w:r>
           <w:rPr>
             <w:rFonts w:ascii="Arial" w:hAnsi="Arial" w:cs="Arial"/>
@@ -1584,7 +1718,7 @@
         </w:r>
       </w:moveTo>
     </w:p>
-    <w:moveToRangeEnd w:id="12"/>
+    <w:moveToRangeEnd w:id="29"/>
     <w:p>
       <w:pPr>
         <w:pStyle w:val="Contenu"/>
@@ -1595,6 +1729,7 @@
         <w:pStyle w:val="NormalWeb"/>
         <w:spacing w:before="0" w:beforeAutospacing="0" w:after="0" w:afterAutospacing="0"/>
         <w:rPr>
+          <w:ins w:id="34" w:author="OpenSolution" w:date="2020-04-03T11:36:00Z"/>
           <w:rFonts w:ascii="Arial" w:hAnsi="Arial" w:cs="Arial"/>
           <w:b/>
           <w:bCs/>
@@ -1678,6 +1813,7 @@
         <w:pStyle w:val="NormalWeb"/>
         <w:spacing w:before="0" w:beforeAutospacing="0" w:after="0" w:afterAutospacing="0"/>
         <w:rPr>
+          <w:del w:id="35" w:author="OpenSolution" w:date="2020-04-03T11:46:00Z"/>
           <w:rFonts w:ascii="Arial" w:hAnsi="Arial" w:cs="Arial"/>
           <w:b/>
           <w:bCs/>
@@ -1693,11 +1829,43 @@
         <w:pStyle w:val="NormalWeb"/>
         <w:spacing w:before="0" w:beforeAutospacing="0" w:after="0" w:afterAutospacing="0"/>
         <w:rPr>
-          <w:moveTo w:id="17" w:author="OpenSolution" w:date="2020-04-03T08:30:00Z"/>
-        </w:rPr>
-      </w:pPr>
-      <w:moveToRangeStart w:id="18" w:author="OpenSolution" w:date="2020-04-03T08:30:00Z" w:name="move36795029"/>
-      <w:moveTo w:id="19" w:author="OpenSolution" w:date="2020-04-03T08:30:00Z">
+          <w:ins w:id="36" w:author="OpenSolution" w:date="2020-04-03T11:46:00Z"/>
+          <w:rFonts w:ascii="Arial" w:hAnsi="Arial" w:cs="Arial"/>
+          <w:b/>
+          <w:bCs/>
+          <w:color w:val="000000"/>
+          <w:sz w:val="22"/>
+          <w:szCs w:val="22"/>
+          <w:u w:val="single"/>
+        </w:rPr>
+      </w:pPr>
+    </w:p>
+    <w:p>
+      <w:pPr>
+        <w:pStyle w:val="NormalWeb"/>
+        <w:spacing w:before="0" w:beforeAutospacing="0" w:after="0" w:afterAutospacing="0"/>
+        <w:rPr>
+          <w:rFonts w:ascii="Arial" w:hAnsi="Arial" w:cs="Arial"/>
+          <w:b/>
+          <w:bCs/>
+          <w:color w:val="000000"/>
+          <w:sz w:val="22"/>
+          <w:szCs w:val="22"/>
+          <w:u w:val="single"/>
+        </w:rPr>
+      </w:pPr>
+    </w:p>
+    <w:p>
+      <w:pPr>
+        <w:pStyle w:val="NormalWeb"/>
+        <w:spacing w:before="0" w:beforeAutospacing="0" w:after="0" w:afterAutospacing="0"/>
+        <w:rPr>
+          <w:moveTo w:id="37" w:author="OpenSolution" w:date="2020-04-03T08:30:00Z"/>
+        </w:rPr>
+      </w:pPr>
+      <w:moveToRangeStart w:id="38" w:author="OpenSolution" w:date="2020-04-03T08:30:00Z" w:name="move36795029"/>
+      <w:proofErr w:type="spellStart"/>
+      <w:moveTo w:id="39" w:author="OpenSolution" w:date="2020-04-03T08:30:00Z">
         <w:r>
           <w:rPr>
             <w:rFonts w:ascii="Arial" w:hAnsi="Arial" w:cs="Arial"/>
@@ -1708,9 +1876,9 @@
             <w:szCs w:val="22"/>
             <w:u w:val="single"/>
           </w:rPr>
-          <w:t xml:space="preserve">Sparkfun weather </w:t>
-        </w:r>
-        <w:proofErr w:type="gramStart"/>
+          <w:t>Sparkfun</w:t>
+        </w:r>
+        <w:proofErr w:type="spellEnd"/>
         <w:r>
           <w:rPr>
             <w:rFonts w:ascii="Arial" w:hAnsi="Arial" w:cs="Arial"/>
@@ -1721,7 +1889,60 @@
             <w:szCs w:val="22"/>
             <w:u w:val="single"/>
           </w:rPr>
-          <w:t>shield:</w:t>
+          <w:t xml:space="preserve"> </w:t>
+        </w:r>
+        <w:proofErr w:type="spellStart"/>
+        <w:r>
+          <w:rPr>
+            <w:rFonts w:ascii="Arial" w:hAnsi="Arial" w:cs="Arial"/>
+            <w:b/>
+            <w:bCs/>
+            <w:color w:val="000000"/>
+            <w:sz w:val="22"/>
+            <w:szCs w:val="22"/>
+            <w:u w:val="single"/>
+          </w:rPr>
+          <w:t>weather</w:t>
+        </w:r>
+        <w:proofErr w:type="spellEnd"/>
+        <w:r>
+          <w:rPr>
+            <w:rFonts w:ascii="Arial" w:hAnsi="Arial" w:cs="Arial"/>
+            <w:b/>
+            <w:bCs/>
+            <w:color w:val="000000"/>
+            <w:sz w:val="22"/>
+            <w:szCs w:val="22"/>
+            <w:u w:val="single"/>
+          </w:rPr>
+          <w:t xml:space="preserve"> </w:t>
+        </w:r>
+        <w:proofErr w:type="spellStart"/>
+        <w:proofErr w:type="gramStart"/>
+        <w:r>
+          <w:rPr>
+            <w:rFonts w:ascii="Arial" w:hAnsi="Arial" w:cs="Arial"/>
+            <w:b/>
+            <w:bCs/>
+            <w:color w:val="000000"/>
+            <w:sz w:val="22"/>
+            <w:szCs w:val="22"/>
+            <w:u w:val="single"/>
+          </w:rPr>
+          <w:t>shield</w:t>
+        </w:r>
+        <w:proofErr w:type="spellEnd"/>
+        <w:r>
+          <w:rPr>
+            <w:rFonts w:ascii="Arial" w:hAnsi="Arial" w:cs="Arial"/>
+            <w:b/>
+            <w:bCs/>
+            <w:color w:val="000000"/>
+            <w:sz w:val="22"/>
+            <w:szCs w:val="22"/>
+            <w:u w:val="single"/>
+          </w:rPr>
+          <w:t>:</w:t>
         </w:r>
         <w:proofErr w:type="gramEnd"/>
         <w:r>
@@ -1805,7 +2026,7 @@
     <w:p>
       <w:pPr>
         <w:rPr>
-          <w:moveTo w:id="20" w:author="OpenSolution" w:date="2020-04-03T08:30:00Z"/>
+          <w:moveTo w:id="40" w:author="OpenSolution" w:date="2020-04-03T08:30:00Z"/>
         </w:rPr>
       </w:pPr>
     </w:p>
@@ -1814,10 +2035,10 @@
         <w:pStyle w:val="NormalWeb"/>
         <w:spacing w:before="0" w:beforeAutospacing="0" w:after="0" w:afterAutospacing="0"/>
         <w:rPr>
-          <w:moveTo w:id="21" w:author="OpenSolution" w:date="2020-04-03T08:30:00Z"/>
-        </w:rPr>
-      </w:pPr>
-      <w:moveTo w:id="22" w:author="OpenSolution" w:date="2020-04-03T08:30:00Z">
+          <w:moveTo w:id="41" w:author="OpenSolution" w:date="2020-04-03T08:30:00Z"/>
+        </w:rPr>
+      </w:pPr>
+      <w:moveTo w:id="42" w:author="OpenSolution" w:date="2020-04-03T08:30:00Z">
         <w:r>
           <w:rPr>
             <w:rFonts w:ascii="Arial" w:hAnsi="Arial" w:cs="Arial"/>
@@ -1889,7 +2110,7 @@
         </w:r>
       </w:moveTo>
     </w:p>
-    <w:moveToRangeEnd w:id="18"/>
+    <w:moveToRangeEnd w:id="38"/>
     <w:p>
       <w:pPr>
         <w:pStyle w:val="NormalWeb"/>
@@ -1910,11 +2131,11 @@
         <w:pStyle w:val="NormalWeb"/>
         <w:spacing w:before="0" w:beforeAutospacing="0" w:after="0" w:afterAutospacing="0"/>
         <w:rPr>
-          <w:moveFrom w:id="23" w:author="OpenSolution" w:date="2020-04-03T08:30:00Z"/>
-        </w:rPr>
-      </w:pPr>
-      <w:moveFromRangeStart w:id="24" w:author="OpenSolution" w:date="2020-04-03T08:30:00Z" w:name="move36795021"/>
-      <w:moveFrom w:id="25" w:author="OpenSolution" w:date="2020-04-03T08:30:00Z">
+          <w:moveFrom w:id="43" w:author="OpenSolution" w:date="2020-04-03T08:30:00Z"/>
+        </w:rPr>
+      </w:pPr>
+      <w:moveFromRangeStart w:id="44" w:author="OpenSolution" w:date="2020-04-03T08:30:00Z" w:name="move36795021"/>
+      <w:moveFrom w:id="45" w:author="OpenSolution" w:date="2020-04-03T08:30:00Z">
         <w:r>
           <w:rPr>
             <w:rFonts w:ascii="Arial" w:hAnsi="Arial" w:cs="Arial"/>
@@ -1941,7 +2162,7 @@
     <w:p>
       <w:pPr>
         <w:rPr>
-          <w:moveFrom w:id="26" w:author="OpenSolution" w:date="2020-04-03T08:30:00Z"/>
+          <w:moveFrom w:id="46" w:author="OpenSolution" w:date="2020-04-03T08:30:00Z"/>
         </w:rPr>
       </w:pPr>
     </w:p>
@@ -1950,10 +2171,10 @@
         <w:pStyle w:val="NormalWeb"/>
         <w:spacing w:before="0" w:beforeAutospacing="0" w:after="0" w:afterAutospacing="0"/>
         <w:rPr>
-          <w:moveFrom w:id="27" w:author="OpenSolution" w:date="2020-04-03T08:30:00Z"/>
-        </w:rPr>
-      </w:pPr>
-      <w:moveFrom w:id="28" w:author="OpenSolution" w:date="2020-04-03T08:30:00Z">
+          <w:moveFrom w:id="47" w:author="OpenSolution" w:date="2020-04-03T08:30:00Z"/>
+        </w:rPr>
+      </w:pPr>
+      <w:moveFrom w:id="48" w:author="OpenSolution" w:date="2020-04-03T08:30:00Z">
         <w:r>
           <w:rPr>
             <w:rFonts w:ascii="Arial" w:hAnsi="Arial" w:cs="Arial"/>
@@ -1965,26 +2186,27 @@
         </w:r>
       </w:moveFrom>
     </w:p>
-    <w:moveFromRangeEnd w:id="24"/>
-    <w:p>
-      <w:pPr>
-        <w:rPr>
-          <w:ins w:id="29" w:author="OpenSolution" w:date="2020-04-03T08:26:00Z"/>
-        </w:rPr>
-      </w:pPr>
-    </w:p>
-    <w:p>
-      <w:pPr>
-        <w:rPr>
-          <w:ins w:id="30" w:author="OpenSolution" w:date="2020-04-03T08:26:00Z"/>
-        </w:rPr>
-      </w:pPr>
-      <w:ins w:id="31" w:author="OpenSolution" w:date="2020-04-03T08:26:00Z">
+    <w:moveFromRangeEnd w:id="44"/>
+    <w:p>
+      <w:pPr>
+        <w:rPr>
+          <w:ins w:id="49" w:author="OpenSolution" w:date="2020-04-03T08:26:00Z"/>
+        </w:rPr>
+      </w:pPr>
+    </w:p>
+    <w:p>
+      <w:pPr>
+        <w:rPr>
+          <w:ins w:id="50" w:author="OpenSolution" w:date="2020-04-03T08:26:00Z"/>
+        </w:rPr>
+      </w:pPr>
+      <w:ins w:id="51" w:author="OpenSolution" w:date="2020-04-03T08:26:00Z">
         <w:r>
           <w:rPr>
             <w:noProof/>
             <w:lang w:eastAsia="fr-FR"/>
           </w:rPr>
+          <w:lastRenderedPageBreak/>
           <w:drawing>
             <wp:inline distT="0" distB="0" distL="0" distR="0" wp14:anchorId="5C50A9BC" wp14:editId="26784754">
               <wp:extent cx="3048000" cy="2033016"/>
@@ -2035,11 +2257,11 @@
         <w:pStyle w:val="NormalWeb"/>
         <w:spacing w:before="0" w:beforeAutospacing="0" w:after="0" w:afterAutospacing="0"/>
         <w:rPr>
-          <w:moveFrom w:id="32" w:author="OpenSolution" w:date="2020-04-03T08:30:00Z"/>
-        </w:rPr>
-      </w:pPr>
-      <w:moveFromRangeStart w:id="33" w:author="OpenSolution" w:date="2020-04-03T08:30:00Z" w:name="move36795029"/>
-      <w:moveFrom w:id="34" w:author="OpenSolution" w:date="2020-04-03T08:30:00Z">
+          <w:moveFrom w:id="52" w:author="OpenSolution" w:date="2020-04-03T08:30:00Z"/>
+        </w:rPr>
+      </w:pPr>
+      <w:moveFromRangeStart w:id="53" w:author="OpenSolution" w:date="2020-04-03T08:30:00Z" w:name="move36795029"/>
+      <w:moveFrom w:id="54" w:author="OpenSolution" w:date="2020-04-03T08:30:00Z">
         <w:r>
           <w:rPr>
             <w:rFonts w:ascii="Arial" w:hAnsi="Arial" w:cs="Arial"/>
@@ -2133,7 +2355,7 @@
     <w:p>
       <w:pPr>
         <w:rPr>
-          <w:moveFrom w:id="35" w:author="OpenSolution" w:date="2020-04-03T08:30:00Z"/>
+          <w:moveFrom w:id="55" w:author="OpenSolution" w:date="2020-04-03T08:30:00Z"/>
         </w:rPr>
       </w:pPr>
     </w:p>
@@ -2142,18 +2364,18 @@
         <w:pStyle w:val="NormalWeb"/>
         <w:spacing w:before="0" w:beforeAutospacing="0" w:after="0" w:afterAutospacing="0"/>
         <w:rPr>
-          <w:del w:id="36" w:author="OpenSolution" w:date="2020-04-03T08:30:00Z"/>
-          <w:moveFrom w:id="37" w:author="OpenSolution" w:date="2020-04-03T08:30:00Z"/>
-        </w:rPr>
-      </w:pPr>
-      <w:moveFrom w:id="38" w:author="OpenSolution" w:date="2020-04-03T08:30:00Z">
+          <w:del w:id="56" w:author="OpenSolution" w:date="2020-04-03T08:30:00Z"/>
+          <w:moveFrom w:id="57" w:author="OpenSolution" w:date="2020-04-03T08:30:00Z"/>
+        </w:rPr>
+      </w:pPr>
+      <w:moveFrom w:id="58" w:author="OpenSolution" w:date="2020-04-03T08:30:00Z">
         <w:r>
           <w:rPr>
             <w:rFonts w:ascii="Arial" w:hAnsi="Arial" w:cs="Arial"/>
+            <w:b/>
             <w:noProof/>
             <w:color w:val="000000"/>
             <w:sz w:val="22"/>
-            <w:szCs w:val="22"/>
             <w:bdr w:val="none" w:sz="0" w:space="0" w:color="auto" w:frame="1"/>
             <w:shd w:val="clear" w:color="auto" w:fill="FFFFFF"/>
           </w:rPr>
@@ -2216,7 +2438,7 @@
           </w:rPr>
           <w:t>Communication filair</w:t>
         </w:r>
-        <w:del w:id="39" w:author="OpenSolution" w:date="2020-04-03T08:30:00Z">
+        <w:del w:id="59" w:author="OpenSolution" w:date="2020-04-03T08:30:00Z">
           <w:r>
             <w:rPr>
               <w:rFonts w:ascii="Arial" w:hAnsi="Arial" w:cs="Arial"/>
@@ -2230,11 +2452,11 @@
         </w:del>
       </w:moveFrom>
     </w:p>
-    <w:moveFromRangeEnd w:id="33"/>
-    <w:p>
-      <w:pPr>
-        <w:rPr>
-          <w:del w:id="40" w:author="OpenSolution" w:date="2020-04-03T08:30:00Z"/>
+    <w:moveFromRangeEnd w:id="53"/>
+    <w:p>
+      <w:pPr>
+        <w:rPr>
+          <w:del w:id="60" w:author="OpenSolution" w:date="2020-04-03T08:30:00Z"/>
         </w:rPr>
       </w:pPr>
     </w:p>
@@ -2254,9 +2476,9 @@
           <w:u w:val="single"/>
           <w:shd w:val="clear" w:color="auto" w:fill="FFFFFF"/>
         </w:rPr>
-        <w:t xml:space="preserve">UCA LoRa </w:t>
-      </w:r>
-      <w:proofErr w:type="gramStart"/>
+        <w:t xml:space="preserve">UCA </w:t>
+      </w:r>
+      <w:proofErr w:type="spellStart"/>
       <w:r>
         <w:rPr>
           <w:rFonts w:ascii="Arial" w:hAnsi="Arial" w:cs="Arial"/>
@@ -2268,6 +2490,34 @@
           <w:u w:val="single"/>
           <w:shd w:val="clear" w:color="auto" w:fill="FFFFFF"/>
         </w:rPr>
+        <w:t>LoRa</w:t>
+      </w:r>
+      <w:proofErr w:type="spellEnd"/>
+      <w:r>
+        <w:rPr>
+          <w:rFonts w:ascii="Arial" w:hAnsi="Arial" w:cs="Arial"/>
+          <w:b/>
+          <w:bCs/>
+          <w:color w:val="000000"/>
+          <w:sz w:val="22"/>
+          <w:szCs w:val="22"/>
+          <w:u w:val="single"/>
+          <w:shd w:val="clear" w:color="auto" w:fill="FFFFFF"/>
+        </w:rPr>
+        <w:t xml:space="preserve"> </w:t>
+      </w:r>
+      <w:proofErr w:type="gramStart"/>
+      <w:r>
+        <w:rPr>
+          <w:rFonts w:ascii="Arial" w:hAnsi="Arial" w:cs="Arial"/>
+          <w:b/>
+          <w:bCs/>
+          <w:color w:val="000000"/>
+          <w:sz w:val="22"/>
+          <w:szCs w:val="22"/>
+          <w:u w:val="single"/>
+          <w:shd w:val="clear" w:color="auto" w:fill="FFFFFF"/>
+        </w:rPr>
         <w:t>Sender:</w:t>
       </w:r>
       <w:proofErr w:type="gramEnd"/>
@@ -2279,7 +2529,29 @@
           <w:szCs w:val="22"/>
           <w:shd w:val="clear" w:color="auto" w:fill="FFFFFF"/>
         </w:rPr>
-        <w:t xml:space="preserve"> Carte contenant un module LoRa et permettant d’envoyer des données.</w:t>
+        <w:t xml:space="preserve"> Carte contenant un module </w:t>
+      </w:r>
+      <w:proofErr w:type="spellStart"/>
+      <w:r>
+        <w:rPr>
+          <w:rFonts w:ascii="Arial" w:hAnsi="Arial" w:cs="Arial"/>
+          <w:color w:val="000000"/>
+          <w:sz w:val="22"/>
+          <w:szCs w:val="22"/>
+          <w:shd w:val="clear" w:color="auto" w:fill="FFFFFF"/>
+        </w:rPr>
+        <w:t>LoRa</w:t>
+      </w:r>
+      <w:proofErr w:type="spellEnd"/>
+      <w:r>
+        <w:rPr>
+          <w:rFonts w:ascii="Arial" w:hAnsi="Arial" w:cs="Arial"/>
+          <w:color w:val="000000"/>
+          <w:sz w:val="22"/>
+          <w:szCs w:val="22"/>
+          <w:shd w:val="clear" w:color="auto" w:fill="FFFFFF"/>
+        </w:rPr>
+        <w:t xml:space="preserve"> et permettant d’envoyer des données.</w:t>
       </w:r>
     </w:p>
     <w:p/>
@@ -2405,6 +2677,18 @@
           </wp:inline>
         </w:drawing>
       </w:r>
+      <w:ins w:id="61" w:author="OpenSolution" w:date="2020-04-03T11:38:00Z">
+        <w:r>
+          <w:rPr>
+            <w:rFonts w:ascii="Arial" w:hAnsi="Arial" w:cs="Arial"/>
+            <w:color w:val="000000"/>
+            <w:sz w:val="22"/>
+            <w:szCs w:val="22"/>
+            <w:shd w:val="clear" w:color="auto" w:fill="FFFFFF"/>
+          </w:rPr>
+          <w:t xml:space="preserve"> </w:t>
+        </w:r>
+      </w:ins>
       <w:r>
         <w:rPr>
           <w:rFonts w:ascii="Arial" w:hAnsi="Arial" w:cs="Arial"/>
@@ -2413,8 +2697,20 @@
           <w:szCs w:val="22"/>
           <w:shd w:val="clear" w:color="auto" w:fill="FFFFFF"/>
         </w:rPr>
-        <w:t>Communication LoRa</w:t>
-      </w:r>
+        <w:t xml:space="preserve">Communication </w:t>
+      </w:r>
+      <w:proofErr w:type="spellStart"/>
+      <w:r>
+        <w:rPr>
+          <w:rFonts w:ascii="Arial" w:hAnsi="Arial" w:cs="Arial"/>
+          <w:color w:val="000000"/>
+          <w:sz w:val="22"/>
+          <w:szCs w:val="22"/>
+          <w:shd w:val="clear" w:color="auto" w:fill="FFFFFF"/>
+        </w:rPr>
+        <w:t>LoRa</w:t>
+      </w:r>
+      <w:proofErr w:type="spellEnd"/>
     </w:p>
     <w:p/>
     <w:p>
@@ -2433,9 +2729,9 @@
           <w:u w:val="single"/>
           <w:shd w:val="clear" w:color="auto" w:fill="FFFFFF"/>
         </w:rPr>
-        <w:t xml:space="preserve">UCA LoRa </w:t>
-      </w:r>
-      <w:proofErr w:type="gramStart"/>
+        <w:t xml:space="preserve">UCA </w:t>
+      </w:r>
+      <w:proofErr w:type="spellStart"/>
       <w:r>
         <w:rPr>
           <w:rFonts w:ascii="Arial" w:hAnsi="Arial" w:cs="Arial"/>
@@ -2447,7 +2743,50 @@
           <w:u w:val="single"/>
           <w:shd w:val="clear" w:color="auto" w:fill="FFFFFF"/>
         </w:rPr>
-        <w:t>receiver:</w:t>
+        <w:t>LoRa</w:t>
+      </w:r>
+      <w:proofErr w:type="spellEnd"/>
+      <w:r>
+        <w:rPr>
+          <w:rFonts w:ascii="Arial" w:hAnsi="Arial" w:cs="Arial"/>
+          <w:b/>
+          <w:bCs/>
+          <w:color w:val="000000"/>
+          <w:sz w:val="22"/>
+          <w:szCs w:val="22"/>
+          <w:u w:val="single"/>
+          <w:shd w:val="clear" w:color="auto" w:fill="FFFFFF"/>
+        </w:rPr>
+        <w:t xml:space="preserve"> </w:t>
+      </w:r>
+      <w:proofErr w:type="spellStart"/>
+      <w:proofErr w:type="gramStart"/>
+      <w:r>
+        <w:rPr>
+          <w:rFonts w:ascii="Arial" w:hAnsi="Arial" w:cs="Arial"/>
+          <w:b/>
+          <w:bCs/>
+          <w:color w:val="000000"/>
+          <w:sz w:val="22"/>
+          <w:szCs w:val="22"/>
+          <w:u w:val="single"/>
+          <w:shd w:val="clear" w:color="auto" w:fill="FFFFFF"/>
+        </w:rPr>
+        <w:t>receiver</w:t>
+      </w:r>
+      <w:proofErr w:type="spellEnd"/>
+      <w:r>
+        <w:rPr>
+          <w:rFonts w:ascii="Arial" w:hAnsi="Arial" w:cs="Arial"/>
+          <w:b/>
+          <w:bCs/>
+          <w:color w:val="000000"/>
+          <w:sz w:val="22"/>
+          <w:szCs w:val="22"/>
+          <w:u w:val="single"/>
+          <w:shd w:val="clear" w:color="auto" w:fill="FFFFFF"/>
+        </w:rPr>
+        <w:t>:</w:t>
       </w:r>
       <w:proofErr w:type="gramEnd"/>
       <w:r>
@@ -2458,7 +2797,29 @@
           <w:szCs w:val="22"/>
           <w:shd w:val="clear" w:color="auto" w:fill="FFFFFF"/>
         </w:rPr>
-        <w:t xml:space="preserve"> Carte contenant un module LoRa et permettant de recevoir des données.</w:t>
+        <w:t xml:space="preserve"> Carte contenant un module </w:t>
+      </w:r>
+      <w:proofErr w:type="spellStart"/>
+      <w:r>
+        <w:rPr>
+          <w:rFonts w:ascii="Arial" w:hAnsi="Arial" w:cs="Arial"/>
+          <w:color w:val="000000"/>
+          <w:sz w:val="22"/>
+          <w:szCs w:val="22"/>
+          <w:shd w:val="clear" w:color="auto" w:fill="FFFFFF"/>
+        </w:rPr>
+        <w:t>LoRa</w:t>
+      </w:r>
+      <w:proofErr w:type="spellEnd"/>
+      <w:r>
+        <w:rPr>
+          <w:rFonts w:ascii="Arial" w:hAnsi="Arial" w:cs="Arial"/>
+          <w:color w:val="000000"/>
+          <w:sz w:val="22"/>
+          <w:szCs w:val="22"/>
+          <w:shd w:val="clear" w:color="auto" w:fill="FFFFFF"/>
+        </w:rPr>
+        <w:t xml:space="preserve"> et permettant de recevoir des données.</w:t>
       </w:r>
     </w:p>
     <w:p/>
@@ -2467,6 +2828,7 @@
         <w:pStyle w:val="NormalWeb"/>
         <w:spacing w:before="0" w:beforeAutospacing="0" w:after="0" w:afterAutospacing="0"/>
       </w:pPr>
+      <w:proofErr w:type="spellStart"/>
       <w:r>
         <w:rPr>
           <w:rFonts w:ascii="Arial" w:hAnsi="Arial" w:cs="Arial"/>
@@ -2478,17 +2840,53 @@
           <w:u w:val="single"/>
           <w:shd w:val="clear" w:color="auto" w:fill="FFFFFF"/>
         </w:rPr>
-        <w:t>Raspberry pi3:</w:t>
-      </w:r>
-      <w:r>
-        <w:rPr>
-          <w:rFonts w:ascii="Arial" w:hAnsi="Arial" w:cs="Arial"/>
+        <w:t>Raspberry</w:t>
+      </w:r>
+      <w:proofErr w:type="spellEnd"/>
+      <w:r>
+        <w:rPr>
+          <w:rFonts w:ascii="Arial" w:hAnsi="Arial" w:cs="Arial"/>
+          <w:b/>
+          <w:bCs/>
           <w:color w:val="000000"/>
           <w:sz w:val="22"/>
           <w:szCs w:val="22"/>
-          <w:shd w:val="clear" w:color="auto" w:fill="FFFFFF"/>
-        </w:rPr>
-        <w:t xml:space="preserve"> Le Raspberry Pi est un </w:t>
+          <w:u w:val="single"/>
+          <w:shd w:val="clear" w:color="auto" w:fill="FFFFFF"/>
+        </w:rPr>
+        <w:t xml:space="preserve"> pi3:</w:t>
+      </w:r>
+      <w:r>
+        <w:rPr>
+          <w:rFonts w:ascii="Arial" w:hAnsi="Arial" w:cs="Arial"/>
+          <w:color w:val="000000"/>
+          <w:sz w:val="22"/>
+          <w:szCs w:val="22"/>
+          <w:shd w:val="clear" w:color="auto" w:fill="FFFFFF"/>
+        </w:rPr>
+        <w:t xml:space="preserve"> Le </w:t>
+      </w:r>
+      <w:proofErr w:type="spellStart"/>
+      <w:r>
+        <w:rPr>
+          <w:rFonts w:ascii="Arial" w:hAnsi="Arial" w:cs="Arial"/>
+          <w:color w:val="000000"/>
+          <w:sz w:val="22"/>
+          <w:szCs w:val="22"/>
+          <w:shd w:val="clear" w:color="auto" w:fill="FFFFFF"/>
+        </w:rPr>
+        <w:t>Raspberry</w:t>
+      </w:r>
+      <w:proofErr w:type="spellEnd"/>
+      <w:r>
+        <w:rPr>
+          <w:rFonts w:ascii="Arial" w:hAnsi="Arial" w:cs="Arial"/>
+          <w:color w:val="000000"/>
+          <w:sz w:val="22"/>
+          <w:szCs w:val="22"/>
+          <w:shd w:val="clear" w:color="auto" w:fill="FFFFFF"/>
+        </w:rPr>
+        <w:t xml:space="preserve"> Pi est un </w:t>
       </w:r>
       <w:hyperlink r:id="rId18" w:history="1">
         <w:r>
@@ -2514,6 +2912,7 @@
         <w:t xml:space="preserve"> </w:t>
       </w:r>
       <w:hyperlink r:id="rId19" w:history="1">
+        <w:proofErr w:type="spellStart"/>
         <w:r>
           <w:rPr>
             <w:rStyle w:val="Lienhypertexte"/>
@@ -2525,6 +2924,7 @@
           </w:rPr>
           <w:t>monocarte</w:t>
         </w:r>
+        <w:proofErr w:type="spellEnd"/>
       </w:hyperlink>
       <w:r>
         <w:rPr>
@@ -2592,7 +2992,31 @@
             <w:szCs w:val="22"/>
             <w:shd w:val="clear" w:color="auto" w:fill="FFFFFF"/>
           </w:rPr>
-          <w:t>fondation Raspberry Pi</w:t>
+          <w:t xml:space="preserve">fondation </w:t>
+        </w:r>
+        <w:proofErr w:type="spellStart"/>
+        <w:r>
+          <w:rPr>
+            <w:rStyle w:val="Lienhypertexte"/>
+            <w:rFonts w:ascii="Arial" w:hAnsi="Arial" w:cs="Arial"/>
+            <w:color w:val="000000"/>
+            <w:sz w:val="22"/>
+            <w:szCs w:val="22"/>
+            <w:shd w:val="clear" w:color="auto" w:fill="FFFFFF"/>
+          </w:rPr>
+          <w:t>Raspberry</w:t>
+        </w:r>
+        <w:proofErr w:type="spellEnd"/>
+        <w:r>
+          <w:rPr>
+            <w:rStyle w:val="Lienhypertexte"/>
+            <w:rFonts w:ascii="Arial" w:hAnsi="Arial" w:cs="Arial"/>
+            <w:color w:val="000000"/>
+            <w:sz w:val="22"/>
+            <w:szCs w:val="22"/>
+            <w:shd w:val="clear" w:color="auto" w:fill="FFFFFF"/>
+          </w:rPr>
+          <w:t xml:space="preserve"> Pi</w:t>
         </w:r>
       </w:hyperlink>
       <w:r>
@@ -2615,7 +3039,33 @@
           <w:szCs w:val="22"/>
           <w:shd w:val="clear" w:color="auto" w:fill="FFFFFF"/>
         </w:rPr>
-        <w:t>(source: wikipedia).</w:t>
+        <w:t xml:space="preserve">(source: </w:t>
+      </w:r>
+      <w:proofErr w:type="spellStart"/>
+      <w:r>
+        <w:rPr>
+          <w:rFonts w:ascii="Arial" w:hAnsi="Arial" w:cs="Arial"/>
+          <w:i/>
+          <w:iCs/>
+          <w:color w:val="000000"/>
+          <w:sz w:val="22"/>
+          <w:szCs w:val="22"/>
+          <w:shd w:val="clear" w:color="auto" w:fill="FFFFFF"/>
+        </w:rPr>
+        <w:t>wikipedia</w:t>
+      </w:r>
+      <w:proofErr w:type="spellEnd"/>
+      <w:r>
+        <w:rPr>
+          <w:rFonts w:ascii="Arial" w:hAnsi="Arial" w:cs="Arial"/>
+          <w:i/>
+          <w:iCs/>
+          <w:color w:val="000000"/>
+          <w:sz w:val="22"/>
+          <w:szCs w:val="22"/>
+          <w:shd w:val="clear" w:color="auto" w:fill="FFFFFF"/>
+        </w:rPr>
+        <w:t>).</w:t>
       </w:r>
     </w:p>
     <w:p/>
@@ -2624,7 +3074,7 @@
         <w:pStyle w:val="NormalWeb"/>
         <w:spacing w:before="0" w:beforeAutospacing="0" w:after="0" w:afterAutospacing="0"/>
         <w:rPr>
-          <w:ins w:id="41" w:author="Marie-Agnes Peraldi" w:date="2020-03-20T17:51:00Z"/>
+          <w:ins w:id="62" w:author="Marie-Agnes Peraldi" w:date="2020-03-20T17:51:00Z"/>
           <w:rFonts w:ascii="Arial" w:hAnsi="Arial" w:cs="Arial"/>
           <w:color w:val="000000"/>
           <w:sz w:val="22"/>
@@ -2717,14 +3167,14 @@
       <w:pPr>
         <w:pStyle w:val="Titre2"/>
       </w:pPr>
-      <w:bookmarkStart w:id="42" w:name="_Toc35456067"/>
+      <w:bookmarkStart w:id="63" w:name="_Toc35456067"/>
       <w:r>
         <w:t>R</w:t>
       </w:r>
       <w:r>
         <w:t>ésumé des fonctionnalités</w:t>
       </w:r>
-      <w:bookmarkEnd w:id="42"/>
+      <w:bookmarkEnd w:id="63"/>
     </w:p>
     <w:p>
       <w:pPr>
@@ -2767,189 +3217,9 @@
           <w:sz w:val="24"/>
           <w:szCs w:val="24"/>
         </w:rPr>
-        <w:t xml:space="preserve">F1 collecte de données par le mat, </w:t>
-      </w:r>
-      <w:r>
-        <w:rPr>
-          <w:bCs/>
-          <w:i/>
-          <w:iCs/>
-          <w:sz w:val="24"/>
-          <w:szCs w:val="24"/>
-        </w:rPr>
-        <w:t xml:space="preserve"> </w:t>
-      </w:r>
-    </w:p>
-    <w:p>
-      <w:pPr>
-        <w:pStyle w:val="Contenu"/>
-        <w:rPr>
-          <w:bCs/>
-          <w:i/>
-          <w:iCs/>
-          <w:sz w:val="24"/>
-          <w:szCs w:val="24"/>
-        </w:rPr>
-      </w:pPr>
-      <w:r>
-        <w:rPr>
-          <w:bCs/>
-          <w:i/>
-          <w:iCs/>
-          <w:sz w:val="24"/>
-          <w:szCs w:val="24"/>
-        </w:rPr>
-        <w:t xml:space="preserve">F2 Transmission des données en LORA  </w:t>
-      </w:r>
-    </w:p>
-    <w:p>
-      <w:pPr>
-        <w:pStyle w:val="Contenu"/>
-        <w:rPr>
-          <w:bCs/>
-          <w:i/>
-          <w:iCs/>
-          <w:sz w:val="24"/>
-          <w:szCs w:val="24"/>
-        </w:rPr>
-      </w:pPr>
-      <w:r>
-        <w:rPr>
-          <w:bCs/>
-          <w:i/>
-          <w:iCs/>
-          <w:sz w:val="24"/>
-          <w:szCs w:val="24"/>
-        </w:rPr>
-        <w:t xml:space="preserve">F3 collecte des données par le raspberry à fréquence variable, </w:t>
-      </w:r>
-    </w:p>
-    <w:p>
-      <w:pPr>
-        <w:pStyle w:val="Contenu"/>
-        <w:rPr>
-          <w:bCs/>
-          <w:i/>
-          <w:iCs/>
-          <w:sz w:val="24"/>
-          <w:szCs w:val="24"/>
-        </w:rPr>
-      </w:pPr>
-      <w:r>
-        <w:rPr>
-          <w:bCs/>
-          <w:i/>
-          <w:iCs/>
-          <w:sz w:val="24"/>
-          <w:szCs w:val="24"/>
-        </w:rPr>
-        <w:t>F</w:t>
-      </w:r>
-      <w:r>
-        <w:rPr>
-          <w:bCs/>
-          <w:i/>
-          <w:iCs/>
-          <w:sz w:val="24"/>
-          <w:szCs w:val="24"/>
-        </w:rPr>
-        <w:t>4</w:t>
-      </w:r>
-      <w:r>
-        <w:rPr>
-          <w:bCs/>
-          <w:i/>
-          <w:iCs/>
-          <w:sz w:val="24"/>
-          <w:szCs w:val="24"/>
-        </w:rPr>
-        <w:t xml:space="preserve"> Notification temps réel de certaines données critiques  </w:t>
-      </w:r>
-    </w:p>
-    <w:p>
-      <w:pPr>
-        <w:pStyle w:val="Contenu"/>
-        <w:rPr>
-          <w:bCs/>
-          <w:i/>
-          <w:iCs/>
-          <w:sz w:val="24"/>
-          <w:szCs w:val="24"/>
-        </w:rPr>
-      </w:pPr>
-      <w:r>
-        <w:rPr>
-          <w:bCs/>
-          <w:i/>
-          <w:iCs/>
-          <w:sz w:val="24"/>
-          <w:szCs w:val="24"/>
-        </w:rPr>
-        <w:t>F</w:t>
-      </w:r>
-      <w:r>
-        <w:rPr>
-          <w:bCs/>
-          <w:i/>
-          <w:iCs/>
-          <w:sz w:val="24"/>
-          <w:szCs w:val="24"/>
-        </w:rPr>
-        <w:t>5</w:t>
-      </w:r>
-      <w:r>
-        <w:rPr>
-          <w:bCs/>
-          <w:i/>
-          <w:iCs/>
-          <w:sz w:val="24"/>
-          <w:szCs w:val="24"/>
-        </w:rPr>
-        <w:t xml:space="preserve"> stockage des données dans la BD</w:t>
-      </w:r>
-    </w:p>
-    <w:p>
-      <w:pPr>
-        <w:pStyle w:val="Contenu"/>
-        <w:rPr>
-          <w:bCs/>
-          <w:i/>
-          <w:iCs/>
-          <w:sz w:val="24"/>
-          <w:szCs w:val="24"/>
-        </w:rPr>
-      </w:pPr>
-      <w:r>
-        <w:rPr>
-          <w:bCs/>
-          <w:i/>
-          <w:iCs/>
-          <w:sz w:val="24"/>
-          <w:szCs w:val="24"/>
-        </w:rPr>
-        <w:t>F</w:t>
-      </w:r>
-      <w:r>
-        <w:rPr>
-          <w:bCs/>
-          <w:i/>
-          <w:iCs/>
-          <w:sz w:val="24"/>
-          <w:szCs w:val="24"/>
-        </w:rPr>
-        <w:t>6</w:t>
-      </w:r>
-      <w:r>
-        <w:rPr>
-          <w:bCs/>
-          <w:i/>
-          <w:iCs/>
-          <w:sz w:val="24"/>
-          <w:szCs w:val="24"/>
-        </w:rPr>
-        <w:t xml:space="preserve"> application web </w:t>
-      </w:r>
-      <w:ins w:id="43" w:author="OpenSolution" w:date="2020-04-03T08:28:00Z">
+        <w:t>F1 collecte de données par le mat</w:t>
+      </w:r>
+      <w:del w:id="64" w:author="OpenSolution" w:date="2020-04-03T11:29:00Z">
         <w:r>
           <w:rPr>
             <w:bCs/>
@@ -2958,10 +3228,8 @@
             <w:sz w:val="24"/>
             <w:szCs w:val="24"/>
           </w:rPr>
-          <w:t>pour l’a</w:t>
-        </w:r>
-      </w:ins>
-      <w:del w:id="44" w:author="OpenSolution" w:date="2020-04-03T08:28:00Z">
+          <w:delText xml:space="preserve">, </w:delText>
+        </w:r>
         <w:r>
           <w:rPr>
             <w:bCs/>
@@ -2970,10 +3238,13 @@
             <w:sz w:val="24"/>
             <w:szCs w:val="24"/>
           </w:rPr>
-          <w:delText>dá</w:delText>
+          <w:delText xml:space="preserve"> </w:delText>
         </w:r>
       </w:del>
-      <w:r>
+    </w:p>
+    <w:p>
+      <w:pPr>
+        <w:pStyle w:val="Contenu"/>
         <w:rPr>
           <w:bCs/>
           <w:i/>
@@ -2981,9 +3252,62 @@
           <w:sz w:val="24"/>
           <w:szCs w:val="24"/>
         </w:rPr>
-        <w:t>ffichage des donn</w:t>
-      </w:r>
-      <w:del w:id="45" w:author="OpenSolution" w:date="2020-04-03T08:28:00Z">
+      </w:pPr>
+      <w:r>
+        <w:rPr>
+          <w:bCs/>
+          <w:i/>
+          <w:iCs/>
+          <w:sz w:val="24"/>
+          <w:szCs w:val="24"/>
+        </w:rPr>
+        <w:t xml:space="preserve">F2 Transmission des données en LORA  </w:t>
+      </w:r>
+    </w:p>
+    <w:p>
+      <w:pPr>
+        <w:pStyle w:val="Contenu"/>
+        <w:rPr>
+          <w:bCs/>
+          <w:i/>
+          <w:iCs/>
+          <w:sz w:val="24"/>
+          <w:szCs w:val="24"/>
+        </w:rPr>
+      </w:pPr>
+      <w:r>
+        <w:rPr>
+          <w:bCs/>
+          <w:i/>
+          <w:iCs/>
+          <w:sz w:val="24"/>
+          <w:szCs w:val="24"/>
+        </w:rPr>
+        <w:t xml:space="preserve">F3 collecte des données par le </w:t>
+      </w:r>
+      <w:proofErr w:type="spellStart"/>
+      <w:r>
+        <w:rPr>
+          <w:bCs/>
+          <w:i/>
+          <w:iCs/>
+          <w:sz w:val="24"/>
+          <w:szCs w:val="24"/>
+        </w:rPr>
+        <w:t>raspberry</w:t>
+      </w:r>
+      <w:proofErr w:type="spellEnd"/>
+      <w:r>
+        <w:rPr>
+          <w:bCs/>
+          <w:i/>
+          <w:iCs/>
+          <w:sz w:val="24"/>
+          <w:szCs w:val="24"/>
+        </w:rPr>
+        <w:t xml:space="preserve"> à fréquence variable</w:t>
+      </w:r>
+      <w:del w:id="65" w:author="OpenSolution" w:date="2020-04-03T11:29:00Z">
         <w:r>
           <w:rPr>
             <w:bCs/>
@@ -2992,10 +3316,146 @@
             <w:sz w:val="24"/>
             <w:szCs w:val="24"/>
           </w:rPr>
-          <w:delText>’’</w:delText>
+          <w:delText>,</w:delText>
         </w:r>
       </w:del>
-      <w:del w:id="46" w:author="OpenSolution" w:date="2020-04-03T08:29:00Z">
+      <w:r>
+        <w:rPr>
+          <w:bCs/>
+          <w:i/>
+          <w:iCs/>
+          <w:sz w:val="24"/>
+          <w:szCs w:val="24"/>
+        </w:rPr>
+        <w:t xml:space="preserve"> </w:t>
+      </w:r>
+    </w:p>
+    <w:p>
+      <w:pPr>
+        <w:pStyle w:val="Contenu"/>
+        <w:rPr>
+          <w:bCs/>
+          <w:i/>
+          <w:iCs/>
+          <w:sz w:val="24"/>
+          <w:szCs w:val="24"/>
+        </w:rPr>
+      </w:pPr>
+      <w:r>
+        <w:rPr>
+          <w:bCs/>
+          <w:i/>
+          <w:iCs/>
+          <w:sz w:val="24"/>
+          <w:szCs w:val="24"/>
+        </w:rPr>
+        <w:t>F</w:t>
+      </w:r>
+      <w:r>
+        <w:rPr>
+          <w:bCs/>
+          <w:i/>
+          <w:iCs/>
+          <w:sz w:val="24"/>
+          <w:szCs w:val="24"/>
+        </w:rPr>
+        <w:t>4</w:t>
+      </w:r>
+      <w:r>
+        <w:rPr>
+          <w:bCs/>
+          <w:i/>
+          <w:iCs/>
+          <w:sz w:val="24"/>
+          <w:szCs w:val="24"/>
+        </w:rPr>
+        <w:t xml:space="preserve"> Notification temps réel de certaines données critiques  </w:t>
+      </w:r>
+    </w:p>
+    <w:p>
+      <w:pPr>
+        <w:pStyle w:val="Contenu"/>
+        <w:rPr>
+          <w:bCs/>
+          <w:i/>
+          <w:iCs/>
+          <w:sz w:val="24"/>
+          <w:szCs w:val="24"/>
+        </w:rPr>
+      </w:pPr>
+      <w:r>
+        <w:rPr>
+          <w:bCs/>
+          <w:i/>
+          <w:iCs/>
+          <w:sz w:val="24"/>
+          <w:szCs w:val="24"/>
+        </w:rPr>
+        <w:t>F</w:t>
+      </w:r>
+      <w:r>
+        <w:rPr>
+          <w:bCs/>
+          <w:i/>
+          <w:iCs/>
+          <w:sz w:val="24"/>
+          <w:szCs w:val="24"/>
+        </w:rPr>
+        <w:t>5</w:t>
+      </w:r>
+      <w:r>
+        <w:rPr>
+          <w:bCs/>
+          <w:i/>
+          <w:iCs/>
+          <w:sz w:val="24"/>
+          <w:szCs w:val="24"/>
+        </w:rPr>
+        <w:t xml:space="preserve"> stockage des données dans la BD</w:t>
+      </w:r>
+    </w:p>
+    <w:p>
+      <w:pPr>
+        <w:pStyle w:val="Contenu"/>
+        <w:rPr>
+          <w:bCs/>
+          <w:i/>
+          <w:iCs/>
+          <w:sz w:val="24"/>
+          <w:szCs w:val="24"/>
+        </w:rPr>
+      </w:pPr>
+      <w:r>
+        <w:rPr>
+          <w:bCs/>
+          <w:i/>
+          <w:iCs/>
+          <w:sz w:val="24"/>
+          <w:szCs w:val="24"/>
+        </w:rPr>
+        <w:t>F</w:t>
+      </w:r>
+      <w:r>
+        <w:rPr>
+          <w:bCs/>
+          <w:i/>
+          <w:iCs/>
+          <w:sz w:val="24"/>
+          <w:szCs w:val="24"/>
+        </w:rPr>
+        <w:t>6</w:t>
+      </w:r>
+      <w:r>
+        <w:rPr>
+          <w:bCs/>
+          <w:i/>
+          <w:iCs/>
+          <w:sz w:val="24"/>
+          <w:szCs w:val="24"/>
+        </w:rPr>
+        <w:t xml:space="preserve"> application web </w:t>
+      </w:r>
+      <w:ins w:id="66" w:author="OpenSolution" w:date="2020-04-03T08:28:00Z">
         <w:r>
           <w:rPr>
             <w:bCs/>
@@ -3004,10 +3464,10 @@
             <w:sz w:val="24"/>
             <w:szCs w:val="24"/>
           </w:rPr>
-          <w:delText>e</w:delText>
-        </w:r>
-      </w:del>
-      <w:ins w:id="47" w:author="OpenSolution" w:date="2020-04-03T08:29:00Z">
+          <w:t>pour l’a</w:t>
+        </w:r>
+      </w:ins>
+      <w:del w:id="67" w:author="OpenSolution" w:date="2020-04-03T08:28:00Z">
         <w:r>
           <w:rPr>
             <w:bCs/>
@@ -3016,9 +3476,9 @@
             <w:sz w:val="24"/>
             <w:szCs w:val="24"/>
           </w:rPr>
-          <w:t>é</w:t>
-        </w:r>
-      </w:ins>
+          <w:delText>dá</w:delText>
+        </w:r>
+      </w:del>
       <w:r>
         <w:rPr>
           <w:bCs/>
@@ -3027,52 +3487,9 @@
           <w:sz w:val="24"/>
           <w:szCs w:val="24"/>
         </w:rPr>
-        <w:t xml:space="preserve">es </w:t>
-      </w:r>
-    </w:p>
-    <w:p>
-      <w:pPr>
-        <w:pStyle w:val="Contenu"/>
-        <w:rPr>
-          <w:ins w:id="48" w:author="OpenSolution" w:date="2020-04-03T08:27:00Z"/>
-          <w:bCs/>
-          <w:i/>
-          <w:iCs/>
-          <w:sz w:val="24"/>
-          <w:szCs w:val="24"/>
-        </w:rPr>
-      </w:pPr>
-      <w:r>
-        <w:rPr>
-          <w:bCs/>
-          <w:i/>
-          <w:iCs/>
-          <w:sz w:val="24"/>
-          <w:szCs w:val="24"/>
-        </w:rPr>
-        <w:t>F</w:t>
-      </w:r>
-      <w:r>
-        <w:rPr>
-          <w:bCs/>
-          <w:i/>
-          <w:iCs/>
-          <w:sz w:val="24"/>
-          <w:szCs w:val="24"/>
-        </w:rPr>
-        <w:t>7</w:t>
-      </w:r>
-      <w:r>
-        <w:rPr>
-          <w:bCs/>
-          <w:i/>
-          <w:iCs/>
-          <w:sz w:val="24"/>
-          <w:szCs w:val="24"/>
-        </w:rPr>
-        <w:t xml:space="preserve"> Accès distant au serveur web avec accès sécurisé </w:t>
-      </w:r>
-      <w:del w:id="49" w:author="OpenSolution" w:date="2020-04-03T08:23:00Z">
+        <w:t>ffichage des donn</w:t>
+      </w:r>
+      <w:del w:id="68" w:author="OpenSolution" w:date="2020-04-03T08:28:00Z">
         <w:r>
           <w:rPr>
             <w:bCs/>
@@ -3081,393 +3498,10 @@
             <w:sz w:val="24"/>
             <w:szCs w:val="24"/>
           </w:rPr>
-          <w:delText xml:space="preserve"> </w:delText>
+          <w:delText>’’</w:delText>
         </w:r>
       </w:del>
-      <w:r>
-        <w:rPr>
-          <w:bCs/>
-          <w:i/>
-          <w:iCs/>
-          <w:sz w:val="24"/>
-          <w:szCs w:val="24"/>
-        </w:rPr>
-        <w:t>et certificat.</w:t>
-      </w:r>
-    </w:p>
-    <w:p>
-      <w:pPr>
-        <w:pStyle w:val="Contenu"/>
-        <w:rPr>
-          <w:del w:id="50" w:author="OpenSolution" w:date="2020-04-03T08:23:00Z"/>
-          <w:bCs/>
-          <w:i/>
-          <w:iCs/>
-          <w:sz w:val="22"/>
-          <w:szCs w:val="24"/>
-        </w:rPr>
-      </w:pPr>
-    </w:p>
-    <w:p>
-      <w:pPr>
-        <w:pStyle w:val="Contenu"/>
-        <w:rPr>
-          <w:i/>
-          <w:sz w:val="24"/>
-        </w:rPr>
-      </w:pPr>
-      <w:r>
-        <w:rPr>
-          <w:i/>
-          <w:sz w:val="24"/>
-        </w:rPr>
-        <w:t>F</w:t>
-      </w:r>
-      <w:r>
-        <w:rPr>
-          <w:i/>
-          <w:sz w:val="24"/>
-        </w:rPr>
-        <w:t>8</w:t>
-      </w:r>
-      <w:r>
-        <w:rPr>
-          <w:i/>
-          <w:sz w:val="24"/>
-        </w:rPr>
-        <w:t xml:space="preserve"> Application mobile qui va pointer sur le serveur web </w:t>
-      </w:r>
-    </w:p>
-    <w:p>
-      <w:pPr>
-        <w:pStyle w:val="Contenu"/>
-      </w:pPr>
-    </w:p>
-    <w:p>
-      <w:pPr>
-        <w:pStyle w:val="Contenu"/>
-      </w:pPr>
-    </w:p>
-    <w:p>
-      <w:pPr>
-        <w:pStyle w:val="NormalWeb"/>
-        <w:spacing w:before="0" w:beforeAutospacing="0" w:after="0" w:afterAutospacing="0"/>
-      </w:pPr>
-      <w:r>
-        <w:rPr>
-          <w:rFonts w:ascii="Arial" w:hAnsi="Arial" w:cs="Arial"/>
-          <w:color w:val="000000"/>
-          <w:sz w:val="22"/>
-          <w:szCs w:val="22"/>
-          <w:shd w:val="clear" w:color="auto" w:fill="FFFFFF"/>
-        </w:rPr>
-        <w:t xml:space="preserve">Les capteurs positionnés sur le mât ainsi que sur la carte </w:t>
-      </w:r>
-      <w:r>
-        <w:rPr>
-          <w:rFonts w:ascii="Arial" w:hAnsi="Arial" w:cs="Arial"/>
-          <w:i/>
-          <w:iCs/>
-          <w:color w:val="000000"/>
-          <w:sz w:val="22"/>
-          <w:szCs w:val="22"/>
-          <w:shd w:val="clear" w:color="auto" w:fill="FFFFFF"/>
-        </w:rPr>
-        <w:t>sparkfun weather shield</w:t>
-      </w:r>
-      <w:r>
-        <w:rPr>
-          <w:rFonts w:ascii="Arial" w:hAnsi="Arial" w:cs="Arial"/>
-          <w:color w:val="000000"/>
-          <w:sz w:val="22"/>
-          <w:szCs w:val="22"/>
-          <w:shd w:val="clear" w:color="auto" w:fill="FFFFFF"/>
-        </w:rPr>
-        <w:t xml:space="preserve"> vont relever des données et les transmettre à la carte </w:t>
-      </w:r>
-      <w:r>
-        <w:rPr>
-          <w:rFonts w:ascii="Arial" w:hAnsi="Arial" w:cs="Arial"/>
-          <w:i/>
-          <w:iCs/>
-          <w:color w:val="000000"/>
-          <w:sz w:val="22"/>
-          <w:szCs w:val="22"/>
-          <w:shd w:val="clear" w:color="auto" w:fill="FFFFFF"/>
-        </w:rPr>
-        <w:t>UCA LoRa sender.</w:t>
-      </w:r>
-      <w:r>
-        <w:rPr>
-          <w:rFonts w:ascii="Arial" w:hAnsi="Arial" w:cs="Arial"/>
-          <w:color w:val="000000"/>
-          <w:sz w:val="22"/>
-          <w:szCs w:val="22"/>
-          <w:shd w:val="clear" w:color="auto" w:fill="FFFFFF"/>
-        </w:rPr>
-        <w:t xml:space="preserve"> Les données seront transmises à l’autre carte </w:t>
-      </w:r>
-      <w:r>
-        <w:rPr>
-          <w:rFonts w:ascii="Arial" w:hAnsi="Arial" w:cs="Arial"/>
-          <w:i/>
-          <w:iCs/>
-          <w:color w:val="000000"/>
-          <w:sz w:val="22"/>
-          <w:szCs w:val="22"/>
-          <w:shd w:val="clear" w:color="auto" w:fill="FFFFFF"/>
-        </w:rPr>
-        <w:t>LoRa receiver</w:t>
-      </w:r>
-      <w:r>
-        <w:rPr>
-          <w:rFonts w:ascii="Arial" w:hAnsi="Arial" w:cs="Arial"/>
-          <w:color w:val="000000"/>
-          <w:sz w:val="22"/>
-          <w:szCs w:val="22"/>
-          <w:shd w:val="clear" w:color="auto" w:fill="FFFFFF"/>
-        </w:rPr>
-        <w:t xml:space="preserve"> par le protocole </w:t>
-      </w:r>
-      <w:r>
-        <w:rPr>
-          <w:rFonts w:ascii="Arial" w:hAnsi="Arial" w:cs="Arial"/>
-          <w:i/>
-          <w:iCs/>
-          <w:color w:val="000000"/>
-          <w:sz w:val="22"/>
-          <w:szCs w:val="22"/>
-          <w:shd w:val="clear" w:color="auto" w:fill="FFFFFF"/>
-        </w:rPr>
-        <w:t>LoRa.</w:t>
-      </w:r>
-      <w:r>
-        <w:rPr>
-          <w:rFonts w:ascii="Arial" w:hAnsi="Arial" w:cs="Arial"/>
-          <w:color w:val="000000"/>
-          <w:sz w:val="22"/>
-          <w:szCs w:val="22"/>
-          <w:shd w:val="clear" w:color="auto" w:fill="FFFFFF"/>
-        </w:rPr>
-        <w:t xml:space="preserve"> Ces données sont ensuite transmises au raspberry pi3 qui contient un serveur </w:t>
-      </w:r>
-      <w:r>
-        <w:rPr>
-          <w:rFonts w:ascii="Arial" w:hAnsi="Arial" w:cs="Arial"/>
-          <w:i/>
-          <w:iCs/>
-          <w:color w:val="000000"/>
-          <w:sz w:val="22"/>
-          <w:szCs w:val="22"/>
-          <w:shd w:val="clear" w:color="auto" w:fill="FFFFFF"/>
-        </w:rPr>
-        <w:t>apache2</w:t>
-      </w:r>
-      <w:r>
-        <w:rPr>
-          <w:rFonts w:ascii="Arial" w:hAnsi="Arial" w:cs="Arial"/>
-          <w:color w:val="000000"/>
-          <w:sz w:val="22"/>
-          <w:szCs w:val="22"/>
-          <w:shd w:val="clear" w:color="auto" w:fill="FFFFFF"/>
-        </w:rPr>
-        <w:t xml:space="preserve"> hébergeant l’application et la base de données. Toutes les 30 minutes la raspberry lance une tâche CRON qui va insérer les données dans la base.</w:t>
-      </w:r>
-    </w:p>
-    <w:p>
-      <w:pPr>
-        <w:pStyle w:val="Contenu"/>
-        <w:rPr>
-          <w:rFonts w:ascii="Arial" w:hAnsi="Arial" w:cs="Arial"/>
-          <w:color w:val="000000"/>
-          <w:sz w:val="22"/>
-          <w:shd w:val="clear" w:color="auto" w:fill="FFFFFF"/>
-        </w:rPr>
-      </w:pPr>
-      <w:r>
-        <w:br/>
-      </w:r>
-      <w:r>
-        <w:rPr>
-          <w:rFonts w:ascii="Arial" w:hAnsi="Arial" w:cs="Arial"/>
-          <w:color w:val="000000"/>
-          <w:sz w:val="22"/>
-          <w:u w:val="single"/>
-          <w:shd w:val="clear" w:color="auto" w:fill="FFFFFF"/>
-        </w:rPr>
-        <w:t>Remarque :</w:t>
-      </w:r>
-      <w:r>
-        <w:rPr>
-          <w:rFonts w:ascii="Arial" w:hAnsi="Arial" w:cs="Arial"/>
-          <w:color w:val="000000"/>
-          <w:sz w:val="22"/>
-          <w:shd w:val="clear" w:color="auto" w:fill="FFFFFF"/>
-        </w:rPr>
-        <w:t xml:space="preserve"> Les cartes </w:t>
-      </w:r>
-      <w:r>
-        <w:rPr>
-          <w:rFonts w:ascii="Arial" w:hAnsi="Arial" w:cs="Arial"/>
-          <w:i/>
-          <w:iCs/>
-          <w:color w:val="000000"/>
-          <w:sz w:val="22"/>
-          <w:shd w:val="clear" w:color="auto" w:fill="FFFFFF"/>
-        </w:rPr>
-        <w:t>sparkfun weather shield, UCA LoRa sender</w:t>
-      </w:r>
-      <w:r>
-        <w:rPr>
-          <w:rFonts w:ascii="Arial" w:hAnsi="Arial" w:cs="Arial"/>
-          <w:color w:val="000000"/>
-          <w:sz w:val="22"/>
-          <w:shd w:val="clear" w:color="auto" w:fill="FFFFFF"/>
-        </w:rPr>
-        <w:t xml:space="preserve"> et </w:t>
-      </w:r>
-      <w:r>
-        <w:rPr>
-          <w:rFonts w:ascii="Arial" w:hAnsi="Arial" w:cs="Arial"/>
-          <w:i/>
-          <w:iCs/>
-          <w:color w:val="000000"/>
-          <w:sz w:val="22"/>
-          <w:shd w:val="clear" w:color="auto" w:fill="FFFFFF"/>
-        </w:rPr>
-        <w:t>UCA LoRa receiver</w:t>
-      </w:r>
-      <w:r>
-        <w:rPr>
-          <w:rFonts w:ascii="Arial" w:hAnsi="Arial" w:cs="Arial"/>
-          <w:color w:val="000000"/>
-          <w:sz w:val="22"/>
-          <w:shd w:val="clear" w:color="auto" w:fill="FFFFFF"/>
-        </w:rPr>
-        <w:t xml:space="preserve"> sont toutes programmable à l’aide de l’IDE Arduino.</w:t>
-      </w:r>
-    </w:p>
-    <w:p>
-      <w:pPr>
-        <w:pStyle w:val="Contenu"/>
-        <w:rPr>
-          <w:rFonts w:ascii="Arial" w:hAnsi="Arial" w:cs="Arial"/>
-          <w:color w:val="000000"/>
-          <w:sz w:val="22"/>
-          <w:shd w:val="clear" w:color="auto" w:fill="FFFFFF"/>
-        </w:rPr>
-      </w:pPr>
-    </w:p>
-    <w:p>
-      <w:pPr>
-        <w:pStyle w:val="Contenu"/>
-        <w:rPr>
-          <w:rFonts w:ascii="Arial" w:hAnsi="Arial" w:cs="Arial"/>
-          <w:color w:val="000000"/>
-          <w:sz w:val="22"/>
-          <w:shd w:val="clear" w:color="auto" w:fill="FFFFFF"/>
-        </w:rPr>
-      </w:pPr>
-    </w:p>
-    <w:p>
-      <w:pPr>
-        <w:pStyle w:val="Contenu"/>
-      </w:pPr>
-    </w:p>
-    <w:p>
-      <w:pPr>
-        <w:pStyle w:val="Contenu"/>
-      </w:pPr>
-    </w:p>
-    <w:p>
-      <w:pPr>
-        <w:pStyle w:val="Contenu"/>
-      </w:pPr>
-    </w:p>
-    <w:p>
-      <w:pPr>
-        <w:pStyle w:val="Titre1"/>
-        <w:rPr>
-          <w:del w:id="51" w:author="OpenSolution" w:date="2020-04-03T08:20:00Z"/>
-        </w:rPr>
-      </w:pPr>
-      <w:bookmarkStart w:id="52" w:name="_Toc35456068"/>
-      <w:r>
-        <w:lastRenderedPageBreak/>
-        <w:t>Répartition du travail</w:t>
-      </w:r>
-      <w:bookmarkEnd w:id="52"/>
-    </w:p>
-    <w:p>
-      <w:pPr>
-        <w:pStyle w:val="Titre1"/>
-      </w:pPr>
-    </w:p>
-    <w:p>
-      <w:pPr>
-        <w:pStyle w:val="Contenu"/>
-        <w:rPr>
-          <w:ins w:id="53" w:author="Marie-Agnes Peraldi" w:date="2020-03-20T17:56:00Z"/>
-          <w:bCs/>
-          <w:i/>
-          <w:iCs/>
-          <w:sz w:val="24"/>
-          <w:szCs w:val="24"/>
-        </w:rPr>
-      </w:pPr>
-    </w:p>
-    <w:p>
-      <w:pPr>
-        <w:pStyle w:val="Contenu"/>
-      </w:pPr>
-      <w:r>
-        <w:t>Bihane : développement de l'application web et installation de l'environnement de la raspberry (serveur apache...)</w:t>
-      </w:r>
-    </w:p>
-    <w:p>
-      <w:pPr>
-        <w:pStyle w:val="Contenu"/>
-        <w:rPr>
-          <w:bCs/>
-          <w:i/>
-          <w:iCs/>
-          <w:sz w:val="24"/>
-          <w:szCs w:val="24"/>
-        </w:rPr>
-      </w:pPr>
-      <w:r>
-        <w:rPr>
-          <w:bCs/>
-          <w:i/>
-          <w:iCs/>
-          <w:sz w:val="24"/>
-          <w:szCs w:val="24"/>
-        </w:rPr>
-        <w:t xml:space="preserve">F1 collecte de données par le mât,  </w:t>
-      </w:r>
-    </w:p>
-    <w:p>
-      <w:pPr>
-        <w:pStyle w:val="Contenu"/>
-        <w:rPr>
-          <w:bCs/>
-          <w:i/>
-          <w:iCs/>
-          <w:sz w:val="24"/>
-          <w:szCs w:val="24"/>
-        </w:rPr>
-      </w:pPr>
-      <w:r>
-        <w:rPr>
-          <w:bCs/>
-          <w:i/>
-          <w:iCs/>
-          <w:sz w:val="24"/>
-          <w:szCs w:val="24"/>
-        </w:rPr>
-        <w:t>Réalisé Par BLP -&gt; projetmeteo/sparkfun.ino</w:t>
-      </w:r>
-      <w:ins w:id="54" w:author="OpenSolution" w:date="2020-04-03T08:36:00Z">
+      <w:del w:id="69" w:author="OpenSolution" w:date="2020-04-03T08:29:00Z">
         <w:r>
           <w:rPr>
             <w:bCs/>
@@ -3476,23 +3510,10 @@
             <w:sz w:val="24"/>
             <w:szCs w:val="24"/>
           </w:rPr>
-          <w:t xml:space="preserve"> (il est le seul à avoir accès à la station météo…)</w:t>
-        </w:r>
-      </w:ins>
-    </w:p>
-    <w:p>
-      <w:pPr>
-        <w:pStyle w:val="Contenu"/>
-        <w:rPr>
-          <w:del w:id="55" w:author="OpenSolution" w:date="2020-04-03T08:37:00Z"/>
-          <w:bCs/>
-          <w:i/>
-          <w:iCs/>
-          <w:sz w:val="24"/>
-          <w:szCs w:val="24"/>
-        </w:rPr>
-      </w:pPr>
-      <w:del w:id="56" w:author="OpenSolution" w:date="2020-04-03T08:37:00Z">
+          <w:delText>e</w:delText>
+        </w:r>
+      </w:del>
+      <w:ins w:id="70" w:author="OpenSolution" w:date="2020-04-03T08:29:00Z">
         <w:r>
           <w:rPr>
             <w:bCs/>
@@ -3501,10 +3522,63 @@
             <w:sz w:val="24"/>
             <w:szCs w:val="24"/>
           </w:rPr>
-          <w:delText>F2 Transmission des données en LORA</w:delText>
-        </w:r>
-      </w:del>
-      <w:del w:id="57" w:author="OpenSolution" w:date="2020-04-03T08:36:00Z">
+          <w:t>é</w:t>
+        </w:r>
+      </w:ins>
+      <w:r>
+        <w:rPr>
+          <w:bCs/>
+          <w:i/>
+          <w:iCs/>
+          <w:sz w:val="24"/>
+          <w:szCs w:val="24"/>
+        </w:rPr>
+        <w:t xml:space="preserve">es </w:t>
+      </w:r>
+    </w:p>
+    <w:p>
+      <w:pPr>
+        <w:pStyle w:val="Contenu"/>
+        <w:rPr>
+          <w:ins w:id="71" w:author="OpenSolution" w:date="2020-04-03T08:27:00Z"/>
+          <w:bCs/>
+          <w:i/>
+          <w:iCs/>
+          <w:sz w:val="24"/>
+          <w:szCs w:val="24"/>
+        </w:rPr>
+      </w:pPr>
+      <w:r>
+        <w:rPr>
+          <w:bCs/>
+          <w:i/>
+          <w:iCs/>
+          <w:sz w:val="24"/>
+          <w:szCs w:val="24"/>
+        </w:rPr>
+        <w:t>F</w:t>
+      </w:r>
+      <w:r>
+        <w:rPr>
+          <w:bCs/>
+          <w:i/>
+          <w:iCs/>
+          <w:sz w:val="24"/>
+          <w:szCs w:val="24"/>
+        </w:rPr>
+        <w:t>7</w:t>
+      </w:r>
+      <w:r>
+        <w:rPr>
+          <w:bCs/>
+          <w:i/>
+          <w:iCs/>
+          <w:sz w:val="24"/>
+          <w:szCs w:val="24"/>
+        </w:rPr>
+        <w:t xml:space="preserve"> Accès distant au serveur web avec accès sécurisé </w:t>
+      </w:r>
+      <w:del w:id="72" w:author="OpenSolution" w:date="2020-04-03T08:23:00Z">
         <w:r>
           <w:rPr>
             <w:bCs/>
@@ -3513,23 +3587,883 @@
             <w:sz w:val="24"/>
             <w:szCs w:val="24"/>
           </w:rPr>
-          <w:delText xml:space="preserve">  </w:delText>
+          <w:delText xml:space="preserve"> </w:delText>
         </w:r>
       </w:del>
-    </w:p>
-    <w:p>
-      <w:pPr>
-        <w:pStyle w:val="Contenu"/>
-        <w:rPr>
-          <w:del w:id="58" w:author="OpenSolution" w:date="2020-04-03T08:36:00Z"/>
+      <w:r>
+        <w:rPr>
           <w:bCs/>
           <w:i/>
           <w:iCs/>
           <w:sz w:val="24"/>
           <w:szCs w:val="24"/>
         </w:rPr>
-      </w:pPr>
-      <w:del w:id="59" w:author="OpenSolution" w:date="2020-04-03T08:36:00Z">
+        <w:t>et certificat.</w:t>
+      </w:r>
+    </w:p>
+    <w:p>
+      <w:pPr>
+        <w:pStyle w:val="Contenu"/>
+        <w:rPr>
+          <w:del w:id="73" w:author="OpenSolution" w:date="2020-04-03T08:23:00Z"/>
+          <w:bCs/>
+          <w:i/>
+          <w:iCs/>
+          <w:sz w:val="22"/>
+          <w:szCs w:val="24"/>
+        </w:rPr>
+      </w:pPr>
+    </w:p>
+    <w:p>
+      <w:pPr>
+        <w:pStyle w:val="Contenu"/>
+        <w:rPr>
+          <w:i/>
+          <w:sz w:val="24"/>
+        </w:rPr>
+      </w:pPr>
+      <w:r>
+        <w:rPr>
+          <w:i/>
+          <w:sz w:val="24"/>
+        </w:rPr>
+        <w:t>F</w:t>
+      </w:r>
+      <w:r>
+        <w:rPr>
+          <w:i/>
+          <w:sz w:val="24"/>
+        </w:rPr>
+        <w:t>8</w:t>
+      </w:r>
+      <w:r>
+        <w:rPr>
+          <w:i/>
+          <w:sz w:val="24"/>
+        </w:rPr>
+        <w:t xml:space="preserve"> Application mobile qui va pointer sur le serveur web </w:t>
+      </w:r>
+    </w:p>
+    <w:p>
+      <w:pPr>
+        <w:pStyle w:val="Contenu"/>
+      </w:pPr>
+    </w:p>
+    <w:p>
+      <w:pPr>
+        <w:pStyle w:val="Contenu"/>
+      </w:pPr>
+    </w:p>
+    <w:p>
+      <w:pPr>
+        <w:pStyle w:val="NormalWeb"/>
+        <w:spacing w:before="0" w:beforeAutospacing="0" w:after="0" w:afterAutospacing="0"/>
+      </w:pPr>
+      <w:r>
+        <w:rPr>
+          <w:rFonts w:ascii="Arial" w:hAnsi="Arial" w:cs="Arial"/>
+          <w:color w:val="000000"/>
+          <w:sz w:val="22"/>
+          <w:szCs w:val="22"/>
+          <w:shd w:val="clear" w:color="auto" w:fill="FFFFFF"/>
+        </w:rPr>
+        <w:t xml:space="preserve">Les capteurs positionnés sur le mât ainsi que sur la carte </w:t>
+      </w:r>
+      <w:proofErr w:type="spellStart"/>
+      <w:r>
+        <w:rPr>
+          <w:rFonts w:ascii="Arial" w:hAnsi="Arial" w:cs="Arial"/>
+          <w:i/>
+          <w:iCs/>
+          <w:color w:val="000000"/>
+          <w:sz w:val="22"/>
+          <w:szCs w:val="22"/>
+          <w:shd w:val="clear" w:color="auto" w:fill="FFFFFF"/>
+        </w:rPr>
+        <w:t>sparkfun</w:t>
+      </w:r>
+      <w:proofErr w:type="spellEnd"/>
+      <w:r>
+        <w:rPr>
+          <w:rFonts w:ascii="Arial" w:hAnsi="Arial" w:cs="Arial"/>
+          <w:i/>
+          <w:iCs/>
+          <w:color w:val="000000"/>
+          <w:sz w:val="22"/>
+          <w:szCs w:val="22"/>
+          <w:shd w:val="clear" w:color="auto" w:fill="FFFFFF"/>
+        </w:rPr>
+        <w:t xml:space="preserve"> </w:t>
+      </w:r>
+      <w:proofErr w:type="spellStart"/>
+      <w:r>
+        <w:rPr>
+          <w:rFonts w:ascii="Arial" w:hAnsi="Arial" w:cs="Arial"/>
+          <w:i/>
+          <w:iCs/>
+          <w:color w:val="000000"/>
+          <w:sz w:val="22"/>
+          <w:szCs w:val="22"/>
+          <w:shd w:val="clear" w:color="auto" w:fill="FFFFFF"/>
+        </w:rPr>
+        <w:t>weather</w:t>
+      </w:r>
+      <w:proofErr w:type="spellEnd"/>
+      <w:r>
+        <w:rPr>
+          <w:rFonts w:ascii="Arial" w:hAnsi="Arial" w:cs="Arial"/>
+          <w:i/>
+          <w:iCs/>
+          <w:color w:val="000000"/>
+          <w:sz w:val="22"/>
+          <w:szCs w:val="22"/>
+          <w:shd w:val="clear" w:color="auto" w:fill="FFFFFF"/>
+        </w:rPr>
+        <w:t xml:space="preserve"> </w:t>
+      </w:r>
+      <w:proofErr w:type="spellStart"/>
+      <w:r>
+        <w:rPr>
+          <w:rFonts w:ascii="Arial" w:hAnsi="Arial" w:cs="Arial"/>
+          <w:i/>
+          <w:iCs/>
+          <w:color w:val="000000"/>
+          <w:sz w:val="22"/>
+          <w:szCs w:val="22"/>
+          <w:shd w:val="clear" w:color="auto" w:fill="FFFFFF"/>
+        </w:rPr>
+        <w:t>shield</w:t>
+      </w:r>
+      <w:proofErr w:type="spellEnd"/>
+      <w:r>
+        <w:rPr>
+          <w:rFonts w:ascii="Arial" w:hAnsi="Arial" w:cs="Arial"/>
+          <w:color w:val="000000"/>
+          <w:sz w:val="22"/>
+          <w:szCs w:val="22"/>
+          <w:shd w:val="clear" w:color="auto" w:fill="FFFFFF"/>
+        </w:rPr>
+        <w:t xml:space="preserve"> vont relever des données et les transmettre à la carte </w:t>
+      </w:r>
+      <w:r>
+        <w:rPr>
+          <w:rFonts w:ascii="Arial" w:hAnsi="Arial" w:cs="Arial"/>
+          <w:i/>
+          <w:iCs/>
+          <w:color w:val="000000"/>
+          <w:sz w:val="22"/>
+          <w:szCs w:val="22"/>
+          <w:shd w:val="clear" w:color="auto" w:fill="FFFFFF"/>
+        </w:rPr>
+        <w:t xml:space="preserve">UCA </w:t>
+      </w:r>
+      <w:proofErr w:type="spellStart"/>
+      <w:r>
+        <w:rPr>
+          <w:rFonts w:ascii="Arial" w:hAnsi="Arial" w:cs="Arial"/>
+          <w:i/>
+          <w:iCs/>
+          <w:color w:val="000000"/>
+          <w:sz w:val="22"/>
+          <w:szCs w:val="22"/>
+          <w:shd w:val="clear" w:color="auto" w:fill="FFFFFF"/>
+        </w:rPr>
+        <w:t>LoRa</w:t>
+      </w:r>
+      <w:proofErr w:type="spellEnd"/>
+      <w:r>
+        <w:rPr>
+          <w:rFonts w:ascii="Arial" w:hAnsi="Arial" w:cs="Arial"/>
+          <w:i/>
+          <w:iCs/>
+          <w:color w:val="000000"/>
+          <w:sz w:val="22"/>
+          <w:szCs w:val="22"/>
+          <w:shd w:val="clear" w:color="auto" w:fill="FFFFFF"/>
+        </w:rPr>
+        <w:t xml:space="preserve"> </w:t>
+      </w:r>
+      <w:proofErr w:type="spellStart"/>
+      <w:r>
+        <w:rPr>
+          <w:rFonts w:ascii="Arial" w:hAnsi="Arial" w:cs="Arial"/>
+          <w:i/>
+          <w:iCs/>
+          <w:color w:val="000000"/>
+          <w:sz w:val="22"/>
+          <w:szCs w:val="22"/>
+          <w:shd w:val="clear" w:color="auto" w:fill="FFFFFF"/>
+        </w:rPr>
+        <w:t>sender</w:t>
+      </w:r>
+      <w:proofErr w:type="spellEnd"/>
+      <w:r>
+        <w:rPr>
+          <w:rFonts w:ascii="Arial" w:hAnsi="Arial" w:cs="Arial"/>
+          <w:i/>
+          <w:iCs/>
+          <w:color w:val="000000"/>
+          <w:sz w:val="22"/>
+          <w:szCs w:val="22"/>
+          <w:shd w:val="clear" w:color="auto" w:fill="FFFFFF"/>
+        </w:rPr>
+        <w:t>.</w:t>
+      </w:r>
+      <w:r>
+        <w:rPr>
+          <w:rFonts w:ascii="Arial" w:hAnsi="Arial" w:cs="Arial"/>
+          <w:color w:val="000000"/>
+          <w:sz w:val="22"/>
+          <w:szCs w:val="22"/>
+          <w:shd w:val="clear" w:color="auto" w:fill="FFFFFF"/>
+        </w:rPr>
+        <w:t xml:space="preserve"> Les données seront transmises à l’autre carte </w:t>
+      </w:r>
+      <w:proofErr w:type="spellStart"/>
+      <w:r>
+        <w:rPr>
+          <w:rFonts w:ascii="Arial" w:hAnsi="Arial" w:cs="Arial"/>
+          <w:i/>
+          <w:iCs/>
+          <w:color w:val="000000"/>
+          <w:sz w:val="22"/>
+          <w:szCs w:val="22"/>
+          <w:shd w:val="clear" w:color="auto" w:fill="FFFFFF"/>
+        </w:rPr>
+        <w:t>LoRa</w:t>
+      </w:r>
+      <w:proofErr w:type="spellEnd"/>
+      <w:r>
+        <w:rPr>
+          <w:rFonts w:ascii="Arial" w:hAnsi="Arial" w:cs="Arial"/>
+          <w:i/>
+          <w:iCs/>
+          <w:color w:val="000000"/>
+          <w:sz w:val="22"/>
+          <w:szCs w:val="22"/>
+          <w:shd w:val="clear" w:color="auto" w:fill="FFFFFF"/>
+        </w:rPr>
+        <w:t xml:space="preserve"> </w:t>
+      </w:r>
+      <w:proofErr w:type="spellStart"/>
+      <w:r>
+        <w:rPr>
+          <w:rFonts w:ascii="Arial" w:hAnsi="Arial" w:cs="Arial"/>
+          <w:i/>
+          <w:iCs/>
+          <w:color w:val="000000"/>
+          <w:sz w:val="22"/>
+          <w:szCs w:val="22"/>
+          <w:shd w:val="clear" w:color="auto" w:fill="FFFFFF"/>
+        </w:rPr>
+        <w:t>receiver</w:t>
+      </w:r>
+      <w:proofErr w:type="spellEnd"/>
+      <w:r>
+        <w:rPr>
+          <w:rFonts w:ascii="Arial" w:hAnsi="Arial" w:cs="Arial"/>
+          <w:color w:val="000000"/>
+          <w:sz w:val="22"/>
+          <w:szCs w:val="22"/>
+          <w:shd w:val="clear" w:color="auto" w:fill="FFFFFF"/>
+        </w:rPr>
+        <w:t xml:space="preserve"> par le protocole </w:t>
+      </w:r>
+      <w:proofErr w:type="spellStart"/>
+      <w:r>
+        <w:rPr>
+          <w:rFonts w:ascii="Arial" w:hAnsi="Arial" w:cs="Arial"/>
+          <w:i/>
+          <w:iCs/>
+          <w:color w:val="000000"/>
+          <w:sz w:val="22"/>
+          <w:szCs w:val="22"/>
+          <w:shd w:val="clear" w:color="auto" w:fill="FFFFFF"/>
+        </w:rPr>
+        <w:t>LoRa</w:t>
+      </w:r>
+      <w:proofErr w:type="spellEnd"/>
+      <w:r>
+        <w:rPr>
+          <w:rFonts w:ascii="Arial" w:hAnsi="Arial" w:cs="Arial"/>
+          <w:i/>
+          <w:iCs/>
+          <w:color w:val="000000"/>
+          <w:sz w:val="22"/>
+          <w:szCs w:val="22"/>
+          <w:shd w:val="clear" w:color="auto" w:fill="FFFFFF"/>
+        </w:rPr>
+        <w:t>.</w:t>
+      </w:r>
+      <w:r>
+        <w:rPr>
+          <w:rFonts w:ascii="Arial" w:hAnsi="Arial" w:cs="Arial"/>
+          <w:color w:val="000000"/>
+          <w:sz w:val="22"/>
+          <w:szCs w:val="22"/>
+          <w:shd w:val="clear" w:color="auto" w:fill="FFFFFF"/>
+        </w:rPr>
+        <w:t xml:space="preserve"> Ces données sont ensuite transmises</w:t>
+      </w:r>
+      <w:ins w:id="74" w:author="OpenSolution" w:date="2020-04-03T11:44:00Z">
+        <w:r>
+          <w:rPr>
+            <w:rFonts w:ascii="Arial" w:hAnsi="Arial" w:cs="Arial"/>
+            <w:color w:val="000000"/>
+            <w:sz w:val="22"/>
+            <w:szCs w:val="22"/>
+            <w:shd w:val="clear" w:color="auto" w:fill="FFFFFF"/>
+          </w:rPr>
+          <w:t xml:space="preserve"> en </w:t>
+        </w:r>
+        <w:proofErr w:type="spellStart"/>
+        <w:r>
+          <w:rPr>
+            <w:rFonts w:ascii="Arial" w:hAnsi="Arial" w:cs="Arial"/>
+            <w:color w:val="000000"/>
+            <w:sz w:val="22"/>
+            <w:szCs w:val="22"/>
+            <w:shd w:val="clear" w:color="auto" w:fill="FFFFFF"/>
+          </w:rPr>
+          <w:t>bluetooth</w:t>
+        </w:r>
+        <w:proofErr w:type="spellEnd"/>
+        <w:r>
+          <w:rPr>
+            <w:rFonts w:ascii="Arial" w:hAnsi="Arial" w:cs="Arial"/>
+            <w:color w:val="000000"/>
+            <w:sz w:val="22"/>
+            <w:szCs w:val="22"/>
+            <w:shd w:val="clear" w:color="auto" w:fill="FFFFFF"/>
+          </w:rPr>
+          <w:t xml:space="preserve"> par la carte </w:t>
+        </w:r>
+        <w:proofErr w:type="spellStart"/>
+        <w:r>
+          <w:rPr>
+            <w:rFonts w:ascii="Arial" w:hAnsi="Arial" w:cs="Arial"/>
+            <w:color w:val="000000"/>
+            <w:sz w:val="22"/>
+            <w:szCs w:val="22"/>
+            <w:shd w:val="clear" w:color="auto" w:fill="FFFFFF"/>
+          </w:rPr>
+          <w:t>LoRa</w:t>
+        </w:r>
+        <w:proofErr w:type="spellEnd"/>
+        <w:r>
+          <w:rPr>
+            <w:rFonts w:ascii="Arial" w:hAnsi="Arial" w:cs="Arial"/>
+            <w:color w:val="000000"/>
+            <w:sz w:val="22"/>
+            <w:szCs w:val="22"/>
+            <w:shd w:val="clear" w:color="auto" w:fill="FFFFFF"/>
+          </w:rPr>
+          <w:t xml:space="preserve"> </w:t>
+        </w:r>
+        <w:proofErr w:type="spellStart"/>
+        <w:r>
+          <w:rPr>
+            <w:rFonts w:ascii="Arial" w:hAnsi="Arial" w:cs="Arial"/>
+            <w:color w:val="000000"/>
+            <w:sz w:val="22"/>
+            <w:szCs w:val="22"/>
+            <w:shd w:val="clear" w:color="auto" w:fill="FFFFFF"/>
+          </w:rPr>
+          <w:t>receiver</w:t>
+        </w:r>
+      </w:ins>
+      <w:proofErr w:type="spellEnd"/>
+      <w:r>
+        <w:rPr>
+          <w:rFonts w:ascii="Arial" w:hAnsi="Arial" w:cs="Arial"/>
+          <w:color w:val="000000"/>
+          <w:sz w:val="22"/>
+          <w:szCs w:val="22"/>
+          <w:shd w:val="clear" w:color="auto" w:fill="FFFFFF"/>
+        </w:rPr>
+        <w:t xml:space="preserve"> au </w:t>
+      </w:r>
+      <w:proofErr w:type="spellStart"/>
+      <w:r>
+        <w:rPr>
+          <w:rFonts w:ascii="Arial" w:hAnsi="Arial" w:cs="Arial"/>
+          <w:color w:val="000000"/>
+          <w:sz w:val="22"/>
+          <w:szCs w:val="22"/>
+          <w:shd w:val="clear" w:color="auto" w:fill="FFFFFF"/>
+        </w:rPr>
+        <w:t>raspberry</w:t>
+      </w:r>
+      <w:proofErr w:type="spellEnd"/>
+      <w:r>
+        <w:rPr>
+          <w:rFonts w:ascii="Arial" w:hAnsi="Arial" w:cs="Arial"/>
+          <w:color w:val="000000"/>
+          <w:sz w:val="22"/>
+          <w:szCs w:val="22"/>
+          <w:shd w:val="clear" w:color="auto" w:fill="FFFFFF"/>
+        </w:rPr>
+        <w:t xml:space="preserve"> pi3 qui contient un serveur </w:t>
+      </w:r>
+      <w:r>
+        <w:rPr>
+          <w:rFonts w:ascii="Arial" w:hAnsi="Arial" w:cs="Arial"/>
+          <w:i/>
+          <w:iCs/>
+          <w:color w:val="000000"/>
+          <w:sz w:val="22"/>
+          <w:szCs w:val="22"/>
+          <w:shd w:val="clear" w:color="auto" w:fill="FFFFFF"/>
+        </w:rPr>
+        <w:t>apache2</w:t>
+      </w:r>
+      <w:r>
+        <w:rPr>
+          <w:rFonts w:ascii="Arial" w:hAnsi="Arial" w:cs="Arial"/>
+          <w:color w:val="000000"/>
+          <w:sz w:val="22"/>
+          <w:szCs w:val="22"/>
+          <w:shd w:val="clear" w:color="auto" w:fill="FFFFFF"/>
+        </w:rPr>
+        <w:t xml:space="preserve"> hébergeant l’application et la base de </w:t>
+      </w:r>
+      <w:r>
+        <w:rPr>
+          <w:rFonts w:ascii="Arial" w:hAnsi="Arial" w:cs="Arial"/>
+          <w:color w:val="000000"/>
+          <w:sz w:val="22"/>
+          <w:szCs w:val="22"/>
+          <w:shd w:val="clear" w:color="auto" w:fill="FFFFFF"/>
+        </w:rPr>
+        <w:lastRenderedPageBreak/>
+        <w:t xml:space="preserve">données. Toutes les 30 minutes la </w:t>
+      </w:r>
+      <w:proofErr w:type="spellStart"/>
+      <w:r>
+        <w:rPr>
+          <w:rFonts w:ascii="Arial" w:hAnsi="Arial" w:cs="Arial"/>
+          <w:color w:val="000000"/>
+          <w:sz w:val="22"/>
+          <w:szCs w:val="22"/>
+          <w:shd w:val="clear" w:color="auto" w:fill="FFFFFF"/>
+        </w:rPr>
+        <w:t>raspberry</w:t>
+      </w:r>
+      <w:proofErr w:type="spellEnd"/>
+      <w:r>
+        <w:rPr>
+          <w:rFonts w:ascii="Arial" w:hAnsi="Arial" w:cs="Arial"/>
+          <w:color w:val="000000"/>
+          <w:sz w:val="22"/>
+          <w:szCs w:val="22"/>
+          <w:shd w:val="clear" w:color="auto" w:fill="FFFFFF"/>
+        </w:rPr>
+        <w:t xml:space="preserve"> lance une tâche CRON qui va insérer les données dans la base.</w:t>
+      </w:r>
+    </w:p>
+    <w:p>
+      <w:pPr>
+        <w:pStyle w:val="Contenu"/>
+        <w:rPr>
+          <w:rFonts w:ascii="Arial" w:hAnsi="Arial" w:cs="Arial"/>
+          <w:color w:val="000000"/>
+          <w:sz w:val="22"/>
+          <w:shd w:val="clear" w:color="auto" w:fill="FFFFFF"/>
+        </w:rPr>
+      </w:pPr>
+      <w:r>
+        <w:br/>
+      </w:r>
+      <w:r>
+        <w:rPr>
+          <w:rFonts w:ascii="Arial" w:hAnsi="Arial" w:cs="Arial"/>
+          <w:color w:val="000000"/>
+          <w:sz w:val="22"/>
+          <w:u w:val="single"/>
+          <w:shd w:val="clear" w:color="auto" w:fill="FFFFFF"/>
+        </w:rPr>
+        <w:t>Remarque :</w:t>
+      </w:r>
+      <w:r>
+        <w:rPr>
+          <w:rFonts w:ascii="Arial" w:hAnsi="Arial" w:cs="Arial"/>
+          <w:color w:val="000000"/>
+          <w:sz w:val="22"/>
+          <w:shd w:val="clear" w:color="auto" w:fill="FFFFFF"/>
+        </w:rPr>
+        <w:t xml:space="preserve"> Les cartes </w:t>
+      </w:r>
+      <w:proofErr w:type="spellStart"/>
+      <w:r>
+        <w:rPr>
+          <w:rFonts w:ascii="Arial" w:hAnsi="Arial" w:cs="Arial"/>
+          <w:i/>
+          <w:iCs/>
+          <w:color w:val="000000"/>
+          <w:sz w:val="22"/>
+          <w:shd w:val="clear" w:color="auto" w:fill="FFFFFF"/>
+        </w:rPr>
+        <w:t>sparkfun</w:t>
+      </w:r>
+      <w:proofErr w:type="spellEnd"/>
+      <w:r>
+        <w:rPr>
+          <w:rFonts w:ascii="Arial" w:hAnsi="Arial" w:cs="Arial"/>
+          <w:i/>
+          <w:iCs/>
+          <w:color w:val="000000"/>
+          <w:sz w:val="22"/>
+          <w:shd w:val="clear" w:color="auto" w:fill="FFFFFF"/>
+        </w:rPr>
+        <w:t xml:space="preserve"> </w:t>
+      </w:r>
+      <w:proofErr w:type="spellStart"/>
+      <w:r>
+        <w:rPr>
+          <w:rFonts w:ascii="Arial" w:hAnsi="Arial" w:cs="Arial"/>
+          <w:i/>
+          <w:iCs/>
+          <w:color w:val="000000"/>
+          <w:sz w:val="22"/>
+          <w:shd w:val="clear" w:color="auto" w:fill="FFFFFF"/>
+        </w:rPr>
+        <w:t>weather</w:t>
+      </w:r>
+      <w:proofErr w:type="spellEnd"/>
+      <w:r>
+        <w:rPr>
+          <w:rFonts w:ascii="Arial" w:hAnsi="Arial" w:cs="Arial"/>
+          <w:i/>
+          <w:iCs/>
+          <w:color w:val="000000"/>
+          <w:sz w:val="22"/>
+          <w:shd w:val="clear" w:color="auto" w:fill="FFFFFF"/>
+        </w:rPr>
+        <w:t xml:space="preserve"> </w:t>
+      </w:r>
+      <w:proofErr w:type="spellStart"/>
+      <w:r>
+        <w:rPr>
+          <w:rFonts w:ascii="Arial" w:hAnsi="Arial" w:cs="Arial"/>
+          <w:i/>
+          <w:iCs/>
+          <w:color w:val="000000"/>
+          <w:sz w:val="22"/>
+          <w:shd w:val="clear" w:color="auto" w:fill="FFFFFF"/>
+        </w:rPr>
+        <w:t>shield</w:t>
+      </w:r>
+      <w:proofErr w:type="spellEnd"/>
+      <w:r>
+        <w:rPr>
+          <w:rFonts w:ascii="Arial" w:hAnsi="Arial" w:cs="Arial"/>
+          <w:i/>
+          <w:iCs/>
+          <w:color w:val="000000"/>
+          <w:sz w:val="22"/>
+          <w:shd w:val="clear" w:color="auto" w:fill="FFFFFF"/>
+        </w:rPr>
+        <w:t xml:space="preserve">, UCA </w:t>
+      </w:r>
+      <w:proofErr w:type="spellStart"/>
+      <w:r>
+        <w:rPr>
+          <w:rFonts w:ascii="Arial" w:hAnsi="Arial" w:cs="Arial"/>
+          <w:i/>
+          <w:iCs/>
+          <w:color w:val="000000"/>
+          <w:sz w:val="22"/>
+          <w:shd w:val="clear" w:color="auto" w:fill="FFFFFF"/>
+        </w:rPr>
+        <w:t>LoRa</w:t>
+      </w:r>
+      <w:proofErr w:type="spellEnd"/>
+      <w:r>
+        <w:rPr>
+          <w:rFonts w:ascii="Arial" w:hAnsi="Arial" w:cs="Arial"/>
+          <w:i/>
+          <w:iCs/>
+          <w:color w:val="000000"/>
+          <w:sz w:val="22"/>
+          <w:shd w:val="clear" w:color="auto" w:fill="FFFFFF"/>
+        </w:rPr>
+        <w:t xml:space="preserve"> </w:t>
+      </w:r>
+      <w:proofErr w:type="spellStart"/>
+      <w:r>
+        <w:rPr>
+          <w:rFonts w:ascii="Arial" w:hAnsi="Arial" w:cs="Arial"/>
+          <w:i/>
+          <w:iCs/>
+          <w:color w:val="000000"/>
+          <w:sz w:val="22"/>
+          <w:shd w:val="clear" w:color="auto" w:fill="FFFFFF"/>
+        </w:rPr>
+        <w:t>sender</w:t>
+      </w:r>
+      <w:proofErr w:type="spellEnd"/>
+      <w:r>
+        <w:rPr>
+          <w:rFonts w:ascii="Arial" w:hAnsi="Arial" w:cs="Arial"/>
+          <w:color w:val="000000"/>
+          <w:sz w:val="22"/>
+          <w:shd w:val="clear" w:color="auto" w:fill="FFFFFF"/>
+        </w:rPr>
+        <w:t xml:space="preserve"> et </w:t>
+      </w:r>
+      <w:r>
+        <w:rPr>
+          <w:rFonts w:ascii="Arial" w:hAnsi="Arial" w:cs="Arial"/>
+          <w:i/>
+          <w:iCs/>
+          <w:color w:val="000000"/>
+          <w:sz w:val="22"/>
+          <w:shd w:val="clear" w:color="auto" w:fill="FFFFFF"/>
+        </w:rPr>
+        <w:t xml:space="preserve">UCA </w:t>
+      </w:r>
+      <w:proofErr w:type="spellStart"/>
+      <w:r>
+        <w:rPr>
+          <w:rFonts w:ascii="Arial" w:hAnsi="Arial" w:cs="Arial"/>
+          <w:i/>
+          <w:iCs/>
+          <w:color w:val="000000"/>
+          <w:sz w:val="22"/>
+          <w:shd w:val="clear" w:color="auto" w:fill="FFFFFF"/>
+        </w:rPr>
+        <w:t>LoRa</w:t>
+      </w:r>
+      <w:proofErr w:type="spellEnd"/>
+      <w:r>
+        <w:rPr>
+          <w:rFonts w:ascii="Arial" w:hAnsi="Arial" w:cs="Arial"/>
+          <w:i/>
+          <w:iCs/>
+          <w:color w:val="000000"/>
+          <w:sz w:val="22"/>
+          <w:shd w:val="clear" w:color="auto" w:fill="FFFFFF"/>
+        </w:rPr>
+        <w:t xml:space="preserve"> </w:t>
+      </w:r>
+      <w:proofErr w:type="spellStart"/>
+      <w:r>
+        <w:rPr>
+          <w:rFonts w:ascii="Arial" w:hAnsi="Arial" w:cs="Arial"/>
+          <w:i/>
+          <w:iCs/>
+          <w:color w:val="000000"/>
+          <w:sz w:val="22"/>
+          <w:shd w:val="clear" w:color="auto" w:fill="FFFFFF"/>
+        </w:rPr>
+        <w:t>receiver</w:t>
+      </w:r>
+      <w:proofErr w:type="spellEnd"/>
+      <w:r>
+        <w:rPr>
+          <w:rFonts w:ascii="Arial" w:hAnsi="Arial" w:cs="Arial"/>
+          <w:color w:val="000000"/>
+          <w:sz w:val="22"/>
+          <w:shd w:val="clear" w:color="auto" w:fill="FFFFFF"/>
+        </w:rPr>
+        <w:t xml:space="preserve"> sont toutes programmable à l’aide de l’IDE </w:t>
+      </w:r>
+      <w:proofErr w:type="spellStart"/>
+      <w:r>
+        <w:rPr>
+          <w:rFonts w:ascii="Arial" w:hAnsi="Arial" w:cs="Arial"/>
+          <w:color w:val="000000"/>
+          <w:sz w:val="22"/>
+          <w:shd w:val="clear" w:color="auto" w:fill="FFFFFF"/>
+        </w:rPr>
+        <w:t>Arduino</w:t>
+      </w:r>
+      <w:proofErr w:type="spellEnd"/>
+      <w:r>
+        <w:rPr>
+          <w:rFonts w:ascii="Arial" w:hAnsi="Arial" w:cs="Arial"/>
+          <w:color w:val="000000"/>
+          <w:sz w:val="22"/>
+          <w:shd w:val="clear" w:color="auto" w:fill="FFFFFF"/>
+        </w:rPr>
+        <w:t>.</w:t>
+      </w:r>
+    </w:p>
+    <w:p>
+      <w:pPr>
+        <w:pStyle w:val="Contenu"/>
+        <w:rPr>
+          <w:del w:id="75" w:author="OpenSolution" w:date="2020-04-03T11:46:00Z"/>
+          <w:rFonts w:ascii="Arial" w:hAnsi="Arial" w:cs="Arial"/>
+          <w:color w:val="000000"/>
+          <w:sz w:val="22"/>
+          <w:shd w:val="clear" w:color="auto" w:fill="FFFFFF"/>
+        </w:rPr>
+      </w:pPr>
+    </w:p>
+    <w:p>
+      <w:pPr>
+        <w:pStyle w:val="Contenu"/>
+        <w:rPr>
+          <w:del w:id="76" w:author="OpenSolution" w:date="2020-04-03T11:46:00Z"/>
+          <w:rFonts w:ascii="Arial" w:hAnsi="Arial" w:cs="Arial"/>
+          <w:color w:val="000000"/>
+          <w:sz w:val="22"/>
+          <w:shd w:val="clear" w:color="auto" w:fill="FFFFFF"/>
+        </w:rPr>
+      </w:pPr>
+    </w:p>
+    <w:p>
+      <w:pPr>
+        <w:pStyle w:val="Contenu"/>
+        <w:rPr>
+          <w:del w:id="77" w:author="OpenSolution" w:date="2020-04-03T11:46:00Z"/>
+        </w:rPr>
+      </w:pPr>
+    </w:p>
+    <w:p>
+      <w:pPr>
+        <w:pStyle w:val="Contenu"/>
+        <w:rPr>
+          <w:del w:id="78" w:author="OpenSolution" w:date="2020-04-03T11:46:00Z"/>
+        </w:rPr>
+      </w:pPr>
+    </w:p>
+    <w:p>
+      <w:pPr>
+        <w:pStyle w:val="Contenu"/>
+      </w:pPr>
+    </w:p>
+    <w:p>
+      <w:pPr>
+        <w:pStyle w:val="Titre1"/>
+        <w:rPr>
+          <w:del w:id="79" w:author="OpenSolution" w:date="2020-04-03T08:20:00Z"/>
+        </w:rPr>
+      </w:pPr>
+      <w:bookmarkStart w:id="80" w:name="_Toc35456068"/>
+      <w:r>
+        <w:t>Répartition du travail</w:t>
+      </w:r>
+      <w:bookmarkEnd w:id="80"/>
+    </w:p>
+    <w:p>
+      <w:pPr>
+        <w:pStyle w:val="Titre1"/>
+      </w:pPr>
+    </w:p>
+    <w:p>
+      <w:pPr>
+        <w:pStyle w:val="Contenu"/>
+        <w:rPr>
+          <w:ins w:id="81" w:author="Marie-Agnes Peraldi" w:date="2020-03-20T17:56:00Z"/>
+          <w:bCs/>
+          <w:i/>
+          <w:iCs/>
+          <w:sz w:val="24"/>
+          <w:szCs w:val="24"/>
+        </w:rPr>
+      </w:pPr>
+    </w:p>
+    <w:p>
+      <w:pPr>
+        <w:pStyle w:val="Contenu"/>
+      </w:pPr>
+      <w:proofErr w:type="spellStart"/>
+      <w:r>
+        <w:t>Bihane</w:t>
+      </w:r>
+      <w:proofErr w:type="spellEnd"/>
+      <w:r>
+        <w:t xml:space="preserve"> : développement de l'application web et installation de l'environnement de la </w:t>
+      </w:r>
+      <w:proofErr w:type="spellStart"/>
+      <w:r>
+        <w:t>raspberry</w:t>
+      </w:r>
+      <w:proofErr w:type="spellEnd"/>
+      <w:r>
+        <w:t xml:space="preserve"> (serveur apache...)</w:t>
+      </w:r>
+    </w:p>
+    <w:p>
+      <w:pPr>
+        <w:pStyle w:val="Contenu"/>
+        <w:rPr>
+          <w:bCs/>
+          <w:i/>
+          <w:iCs/>
+          <w:sz w:val="24"/>
+          <w:szCs w:val="24"/>
+        </w:rPr>
+      </w:pPr>
+      <w:r>
+        <w:rPr>
+          <w:bCs/>
+          <w:i/>
+          <w:iCs/>
+          <w:sz w:val="24"/>
+          <w:szCs w:val="24"/>
+        </w:rPr>
+        <w:t xml:space="preserve">F1 collecte de données par le mât,  </w:t>
+      </w:r>
+    </w:p>
+    <w:p>
+      <w:pPr>
+        <w:pStyle w:val="Contenu"/>
+        <w:rPr>
+          <w:bCs/>
+          <w:i/>
+          <w:iCs/>
+          <w:sz w:val="24"/>
+          <w:szCs w:val="24"/>
+        </w:rPr>
+      </w:pPr>
+      <w:r>
+        <w:rPr>
+          <w:bCs/>
+          <w:i/>
+          <w:iCs/>
+          <w:sz w:val="24"/>
+          <w:szCs w:val="24"/>
+        </w:rPr>
+        <w:t xml:space="preserve">Réalisé Par BLP -&gt; </w:t>
+      </w:r>
+      <w:proofErr w:type="spellStart"/>
+      <w:r>
+        <w:rPr>
+          <w:bCs/>
+          <w:i/>
+          <w:iCs/>
+          <w:sz w:val="24"/>
+          <w:szCs w:val="24"/>
+        </w:rPr>
+        <w:t>projetmeteo</w:t>
+      </w:r>
+      <w:proofErr w:type="spellEnd"/>
+      <w:r>
+        <w:rPr>
+          <w:bCs/>
+          <w:i/>
+          <w:iCs/>
+          <w:sz w:val="24"/>
+          <w:szCs w:val="24"/>
+        </w:rPr>
+        <w:t>/</w:t>
+      </w:r>
+      <w:proofErr w:type="spellStart"/>
+      <w:r>
+        <w:rPr>
+          <w:bCs/>
+          <w:i/>
+          <w:iCs/>
+          <w:sz w:val="24"/>
+          <w:szCs w:val="24"/>
+        </w:rPr>
+        <w:t>sparkfun.ino</w:t>
+      </w:r>
+      <w:proofErr w:type="spellEnd"/>
+      <w:ins w:id="82" w:author="OpenSolution" w:date="2020-04-03T08:36:00Z">
         <w:r>
           <w:rPr>
             <w:bCs/>
@@ -3538,14 +4472,15 @@
             <w:sz w:val="24"/>
             <w:szCs w:val="24"/>
           </w:rPr>
-          <w:delText xml:space="preserve">BLP développe la   Com directe RPI </w:delText>
-        </w:r>
-      </w:del>
-    </w:p>
-    <w:p>
-      <w:pPr>
-        <w:pStyle w:val="Contenu"/>
-        <w:rPr>
+          <w:t xml:space="preserve"> (il est le seul à avoir accès à la station météo…)</w:t>
+        </w:r>
+      </w:ins>
+    </w:p>
+    <w:p>
+      <w:pPr>
+        <w:pStyle w:val="Contenu"/>
+        <w:rPr>
+          <w:del w:id="83" w:author="OpenSolution" w:date="2020-04-03T08:37:00Z"/>
           <w:bCs/>
           <w:i/>
           <w:iCs/>
@@ -3553,39 +4488,7 @@
           <w:szCs w:val="24"/>
         </w:rPr>
       </w:pPr>
-      <w:r>
-        <w:rPr>
-          <w:bCs/>
-          <w:i/>
-          <w:iCs/>
-          <w:sz w:val="24"/>
-          <w:szCs w:val="24"/>
-        </w:rPr>
-        <w:t xml:space="preserve">F3 collecte des données par le raspberry à fréquence variable, </w:t>
-      </w:r>
-    </w:p>
-    <w:p>
-      <w:pPr>
-        <w:pStyle w:val="Contenu"/>
-        <w:rPr>
-          <w:bCs/>
-          <w:i/>
-          <w:iCs/>
-          <w:sz w:val="24"/>
-          <w:szCs w:val="24"/>
-        </w:rPr>
-      </w:pPr>
-      <w:r>
-        <w:rPr>
-          <w:bCs/>
-          <w:i/>
-          <w:iCs/>
-          <w:sz w:val="24"/>
-          <w:szCs w:val="24"/>
-        </w:rPr>
-        <w:t xml:space="preserve">BLP </w:t>
-      </w:r>
-      <w:del w:id="60" w:author="OpenSolution" w:date="2020-04-03T08:34:00Z">
+      <w:del w:id="84" w:author="OpenSolution" w:date="2020-04-03T08:37:00Z">
         <w:r>
           <w:rPr>
             <w:bCs/>
@@ -3594,10 +4497,10 @@
             <w:sz w:val="24"/>
             <w:szCs w:val="24"/>
           </w:rPr>
-          <w:delText>a  implémenté</w:delText>
+          <w:delText>F2 Transmission des données en LORA</w:delText>
         </w:r>
       </w:del>
-      <w:ins w:id="61" w:author="OpenSolution" w:date="2020-04-03T08:34:00Z">
+      <w:del w:id="85" w:author="OpenSolution" w:date="2020-04-03T08:36:00Z">
         <w:r>
           <w:rPr>
             <w:bCs/>
@@ -3606,20 +4509,23 @@
             <w:sz w:val="24"/>
             <w:szCs w:val="24"/>
           </w:rPr>
-          <w:t>a implémenté</w:t>
-        </w:r>
-      </w:ins>
-      <w:r>
-        <w:rPr>
+          <w:delText xml:space="preserve">  </w:delText>
+        </w:r>
+      </w:del>
+    </w:p>
+    <w:p>
+      <w:pPr>
+        <w:pStyle w:val="Contenu"/>
+        <w:rPr>
+          <w:del w:id="86" w:author="OpenSolution" w:date="2020-04-03T08:36:00Z"/>
           <w:bCs/>
           <w:i/>
           <w:iCs/>
           <w:sz w:val="24"/>
           <w:szCs w:val="24"/>
         </w:rPr>
-        <w:t xml:space="preserve"> le code projetMeteo/codepython.py  qui lit le port série de la spar</w:t>
-      </w:r>
-      <w:del w:id="62" w:author="OpenSolution" w:date="2020-04-03T08:44:00Z">
+      </w:pPr>
+      <w:del w:id="87" w:author="OpenSolution" w:date="2020-04-03T08:36:00Z">
         <w:r>
           <w:rPr>
             <w:bCs/>
@@ -3628,10 +4534,76 @@
             <w:sz w:val="24"/>
             <w:szCs w:val="24"/>
           </w:rPr>
-          <w:delText>c</w:delText>
+          <w:delText xml:space="preserve">BLP développe la   Com directe RPI </w:delText>
         </w:r>
       </w:del>
-      <w:ins w:id="63" w:author="OpenSolution" w:date="2020-04-03T08:44:00Z">
+    </w:p>
+    <w:p>
+      <w:pPr>
+        <w:pStyle w:val="Contenu"/>
+        <w:rPr>
+          <w:bCs/>
+          <w:i/>
+          <w:iCs/>
+          <w:sz w:val="24"/>
+          <w:szCs w:val="24"/>
+        </w:rPr>
+      </w:pPr>
+      <w:r>
+        <w:rPr>
+          <w:bCs/>
+          <w:i/>
+          <w:iCs/>
+          <w:sz w:val="24"/>
+          <w:szCs w:val="24"/>
+        </w:rPr>
+        <w:t xml:space="preserve">F3 collecte des données par le </w:t>
+      </w:r>
+      <w:proofErr w:type="spellStart"/>
+      <w:r>
+        <w:rPr>
+          <w:bCs/>
+          <w:i/>
+          <w:iCs/>
+          <w:sz w:val="24"/>
+          <w:szCs w:val="24"/>
+        </w:rPr>
+        <w:t>raspberry</w:t>
+      </w:r>
+      <w:proofErr w:type="spellEnd"/>
+      <w:r>
+        <w:rPr>
+          <w:bCs/>
+          <w:i/>
+          <w:iCs/>
+          <w:sz w:val="24"/>
+          <w:szCs w:val="24"/>
+        </w:rPr>
+        <w:t xml:space="preserve"> à fréquence variable, </w:t>
+      </w:r>
+    </w:p>
+    <w:p>
+      <w:pPr>
+        <w:pStyle w:val="Contenu"/>
+        <w:rPr>
+          <w:bCs/>
+          <w:i/>
+          <w:iCs/>
+          <w:sz w:val="24"/>
+          <w:szCs w:val="24"/>
+        </w:rPr>
+      </w:pPr>
+      <w:r>
+        <w:rPr>
+          <w:bCs/>
+          <w:i/>
+          <w:iCs/>
+          <w:sz w:val="24"/>
+          <w:szCs w:val="24"/>
+        </w:rPr>
+        <w:t xml:space="preserve">BLP </w:t>
+      </w:r>
+      <w:del w:id="88" w:author="OpenSolution" w:date="2020-04-03T08:34:00Z">
         <w:r>
           <w:rPr>
             <w:bCs/>
@@ -3640,20 +4612,10 @@
             <w:sz w:val="24"/>
             <w:szCs w:val="24"/>
           </w:rPr>
-          <w:t>k</w:t>
-        </w:r>
-      </w:ins>
-      <w:r>
-        <w:rPr>
-          <w:bCs/>
-          <w:i/>
-          <w:iCs/>
-          <w:sz w:val="24"/>
-          <w:szCs w:val="24"/>
-        </w:rPr>
-        <w:t xml:space="preserve"> et écrit dans le fichier </w:t>
-      </w:r>
-      <w:del w:id="64" w:author="OpenSolution" w:date="2020-04-03T08:35:00Z">
+          <w:delText>a  implémenté</w:delText>
+        </w:r>
+      </w:del>
+      <w:ins w:id="89" w:author="OpenSolution" w:date="2020-04-03T08:34:00Z">
         <w:r>
           <w:rPr>
             <w:bCs/>
@@ -3662,9 +4624,9 @@
             <w:sz w:val="24"/>
             <w:szCs w:val="24"/>
           </w:rPr>
-          <w:delText xml:space="preserve"> </w:delText>
-        </w:r>
-      </w:del>
+          <w:t>a implémenté</w:t>
+        </w:r>
+      </w:ins>
       <w:r>
         <w:rPr>
           <w:bCs/>
@@ -3673,9 +4635,20 @@
           <w:sz w:val="24"/>
           <w:szCs w:val="24"/>
         </w:rPr>
-        <w:t>meteo.C</w:t>
-      </w:r>
-      <w:del w:id="65" w:author="OpenSolution" w:date="2020-04-03T08:44:00Z">
+        <w:t xml:space="preserve"> le code projetMeteo/codepython.py  qui lit le port série de la </w:t>
+      </w:r>
+      <w:proofErr w:type="spellStart"/>
+      <w:r>
+        <w:rPr>
+          <w:bCs/>
+          <w:i/>
+          <w:iCs/>
+          <w:sz w:val="24"/>
+          <w:szCs w:val="24"/>
+        </w:rPr>
+        <w:t>spar</w:t>
+      </w:r>
+      <w:del w:id="90" w:author="OpenSolution" w:date="2020-04-03T08:44:00Z">
         <w:r>
           <w:rPr>
             <w:bCs/>
@@ -3684,20 +4657,10 @@
             <w:sz w:val="24"/>
             <w:szCs w:val="24"/>
           </w:rPr>
-          <w:delText>V</w:delText>
+          <w:delText>c</w:delText>
         </w:r>
       </w:del>
-      <w:r>
-        <w:rPr>
-          <w:bCs/>
-          <w:i/>
-          <w:iCs/>
-          <w:sz w:val="24"/>
-          <w:szCs w:val="24"/>
-        </w:rPr>
-        <w:t>S</w:t>
-      </w:r>
-      <w:ins w:id="66" w:author="OpenSolution" w:date="2020-04-03T08:44:00Z">
+      <w:ins w:id="91" w:author="OpenSolution" w:date="2020-04-03T08:44:00Z">
         <w:r>
           <w:rPr>
             <w:bCs/>
@@ -3706,9 +4669,10 @@
             <w:sz w:val="24"/>
             <w:szCs w:val="24"/>
           </w:rPr>
-          <w:t>V</w:t>
+          <w:t>k</w:t>
         </w:r>
       </w:ins>
+      <w:proofErr w:type="spellEnd"/>
       <w:r>
         <w:rPr>
           <w:bCs/>
@@ -3717,53 +4681,9 @@
           <w:sz w:val="24"/>
           <w:szCs w:val="24"/>
         </w:rPr>
-        <w:t xml:space="preserve"> </w:t>
-      </w:r>
-    </w:p>
-    <w:p>
-      <w:pPr>
-        <w:pStyle w:val="Contenu"/>
-        <w:rPr>
-          <w:bCs/>
-          <w:i/>
-          <w:iCs/>
-          <w:sz w:val="24"/>
-          <w:szCs w:val="24"/>
-        </w:rPr>
-      </w:pPr>
-      <w:r>
-        <w:rPr>
-          <w:bCs/>
-          <w:i/>
-          <w:iCs/>
-          <w:sz w:val="24"/>
-          <w:szCs w:val="24"/>
-        </w:rPr>
-        <w:t xml:space="preserve">F4 Notification temps réel de certaines données critiques  </w:t>
-      </w:r>
-    </w:p>
-    <w:p>
-      <w:pPr>
-        <w:pStyle w:val="Contenu"/>
-        <w:rPr>
-          <w:bCs/>
-          <w:i/>
-          <w:iCs/>
-          <w:sz w:val="24"/>
-          <w:szCs w:val="24"/>
-        </w:rPr>
-      </w:pPr>
-      <w:r>
-        <w:rPr>
-          <w:bCs/>
-          <w:i/>
-          <w:iCs/>
-          <w:sz w:val="24"/>
-          <w:szCs w:val="24"/>
-        </w:rPr>
-        <w:t>BLP</w:t>
-      </w:r>
-      <w:ins w:id="67" w:author="OpenSolution" w:date="2020-04-03T08:30:00Z">
+        <w:t xml:space="preserve"> et écrit dans le fichier </w:t>
+      </w:r>
+      <w:del w:id="92" w:author="OpenSolution" w:date="2020-04-03T08:35:00Z">
         <w:r>
           <w:rPr>
             <w:bCs/>
@@ -3772,9 +4692,9 @@
             <w:sz w:val="24"/>
             <w:szCs w:val="24"/>
           </w:rPr>
-          <w:t xml:space="preserve"> </w:t>
-        </w:r>
-      </w:ins>
+          <w:delText xml:space="preserve"> </w:delText>
+        </w:r>
+      </w:del>
       <w:r>
         <w:rPr>
           <w:bCs/>
@@ -3783,9 +4703,9 @@
           <w:sz w:val="24"/>
           <w:szCs w:val="24"/>
         </w:rPr>
-        <w:t xml:space="preserve">: </w:t>
-      </w:r>
-      <w:del w:id="68" w:author="OpenSolution" w:date="2020-04-03T08:34:00Z">
+        <w:t>meteo.C</w:t>
+      </w:r>
+      <w:del w:id="93" w:author="OpenSolution" w:date="2020-04-03T08:44:00Z">
         <w:r>
           <w:rPr>
             <w:bCs/>
@@ -3794,10 +4714,20 @@
             <w:sz w:val="24"/>
             <w:szCs w:val="24"/>
           </w:rPr>
-          <w:delText>gére</w:delText>
+          <w:delText>V</w:delText>
         </w:r>
       </w:del>
-      <w:ins w:id="69" w:author="OpenSolution" w:date="2020-04-03T08:34:00Z">
+      <w:r>
+        <w:rPr>
+          <w:bCs/>
+          <w:i/>
+          <w:iCs/>
+          <w:sz w:val="24"/>
+          <w:szCs w:val="24"/>
+        </w:rPr>
+        <w:t>S</w:t>
+      </w:r>
+      <w:ins w:id="94" w:author="OpenSolution" w:date="2020-04-03T08:44:00Z">
         <w:r>
           <w:rPr>
             <w:bCs/>
@@ -3806,7 +4736,7 @@
             <w:sz w:val="24"/>
             <w:szCs w:val="24"/>
           </w:rPr>
-          <w:t>gère</w:t>
+          <w:t>V</w:t>
         </w:r>
       </w:ins>
       <w:r>
@@ -3817,7 +4747,7 @@
           <w:sz w:val="24"/>
           <w:szCs w:val="24"/>
         </w:rPr>
-        <w:t xml:space="preserve"> ceci par un code python </w:t>
+        <w:t xml:space="preserve"> </w:t>
       </w:r>
     </w:p>
     <w:p>
@@ -3839,7 +4769,7 @@
           <w:sz w:val="24"/>
           <w:szCs w:val="24"/>
         </w:rPr>
-        <w:t>F5 stockage des données dans la BD</w:t>
+        <w:t xml:space="preserve">F4 Notification temps réel de certaines données critiques  </w:t>
       </w:r>
     </w:p>
     <w:p>
@@ -3861,31 +4791,9 @@
           <w:sz w:val="24"/>
           <w:szCs w:val="24"/>
         </w:rPr>
-        <w:t xml:space="preserve">BLP Code php qui insère dans la BD meteoinsertvalue </w:t>
-      </w:r>
-    </w:p>
-    <w:p>
-      <w:pPr>
-        <w:pStyle w:val="Contenu"/>
-        <w:rPr>
-          <w:bCs/>
-          <w:i/>
-          <w:iCs/>
-          <w:sz w:val="24"/>
-          <w:szCs w:val="24"/>
-        </w:rPr>
-      </w:pPr>
-      <w:r>
-        <w:rPr>
-          <w:bCs/>
-          <w:i/>
-          <w:iCs/>
-          <w:sz w:val="24"/>
-          <w:szCs w:val="24"/>
-        </w:rPr>
-        <w:t>F6 application web d</w:t>
-      </w:r>
-      <w:ins w:id="70" w:author="OpenSolution" w:date="2020-04-03T08:30:00Z">
+        <w:t>BLP</w:t>
+      </w:r>
+      <w:ins w:id="95" w:author="OpenSolution" w:date="2020-04-03T08:30:00Z">
         <w:r>
           <w:rPr>
             <w:bCs/>
@@ -3894,10 +4802,20 @@
             <w:sz w:val="24"/>
             <w:szCs w:val="24"/>
           </w:rPr>
-          <w:t>’a</w:t>
+          <w:t xml:space="preserve"> </w:t>
         </w:r>
       </w:ins>
-      <w:del w:id="71" w:author="OpenSolution" w:date="2020-04-03T08:30:00Z">
+      <w:r>
+        <w:rPr>
+          <w:bCs/>
+          <w:i/>
+          <w:iCs/>
+          <w:sz w:val="24"/>
+          <w:szCs w:val="24"/>
+        </w:rPr>
+        <w:t xml:space="preserve">: </w:t>
+      </w:r>
+      <w:del w:id="96" w:author="OpenSolution" w:date="2020-04-03T08:34:00Z">
         <w:r>
           <w:rPr>
             <w:bCs/>
@@ -3906,20 +4824,10 @@
             <w:sz w:val="24"/>
             <w:szCs w:val="24"/>
           </w:rPr>
-          <w:delText>á</w:delText>
+          <w:delText>gére</w:delText>
         </w:r>
       </w:del>
-      <w:r>
-        <w:rPr>
-          <w:bCs/>
-          <w:i/>
-          <w:iCs/>
-          <w:sz w:val="24"/>
-          <w:szCs w:val="24"/>
-        </w:rPr>
-        <w:t>ffichage des donn</w:t>
-      </w:r>
-      <w:del w:id="72" w:author="OpenSolution" w:date="2020-04-03T08:30:00Z">
+      <w:ins w:id="97" w:author="OpenSolution" w:date="2020-04-03T08:34:00Z">
         <w:r>
           <w:rPr>
             <w:bCs/>
@@ -3928,10 +4836,130 @@
             <w:sz w:val="24"/>
             <w:szCs w:val="24"/>
           </w:rPr>
-          <w:delText>’’e</w:delText>
-        </w:r>
-      </w:del>
-      <w:ins w:id="73" w:author="OpenSolution" w:date="2020-04-03T08:30:00Z">
+          <w:t>gère</w:t>
+        </w:r>
+      </w:ins>
+      <w:r>
+        <w:rPr>
+          <w:bCs/>
+          <w:i/>
+          <w:iCs/>
+          <w:sz w:val="24"/>
+          <w:szCs w:val="24"/>
+        </w:rPr>
+        <w:t xml:space="preserve"> ceci par un code python </w:t>
+      </w:r>
+    </w:p>
+    <w:p>
+      <w:pPr>
+        <w:pStyle w:val="Contenu"/>
+        <w:rPr>
+          <w:bCs/>
+          <w:i/>
+          <w:iCs/>
+          <w:sz w:val="24"/>
+          <w:szCs w:val="24"/>
+        </w:rPr>
+      </w:pPr>
+      <w:r>
+        <w:rPr>
+          <w:bCs/>
+          <w:i/>
+          <w:iCs/>
+          <w:sz w:val="24"/>
+          <w:szCs w:val="24"/>
+        </w:rPr>
+        <w:t>F5 stockage des données dans la BD</w:t>
+      </w:r>
+    </w:p>
+    <w:p>
+      <w:pPr>
+        <w:pStyle w:val="Contenu"/>
+        <w:rPr>
+          <w:bCs/>
+          <w:i/>
+          <w:iCs/>
+          <w:sz w:val="24"/>
+          <w:szCs w:val="24"/>
+        </w:rPr>
+      </w:pPr>
+      <w:r>
+        <w:rPr>
+          <w:bCs/>
+          <w:i/>
+          <w:iCs/>
+          <w:sz w:val="24"/>
+          <w:szCs w:val="24"/>
+        </w:rPr>
+        <w:t xml:space="preserve">BLP Code </w:t>
+      </w:r>
+      <w:proofErr w:type="spellStart"/>
+      <w:r>
+        <w:rPr>
+          <w:bCs/>
+          <w:i/>
+          <w:iCs/>
+          <w:sz w:val="24"/>
+          <w:szCs w:val="24"/>
+        </w:rPr>
+        <w:t>php</w:t>
+      </w:r>
+      <w:proofErr w:type="spellEnd"/>
+      <w:r>
+        <w:rPr>
+          <w:bCs/>
+          <w:i/>
+          <w:iCs/>
+          <w:sz w:val="24"/>
+          <w:szCs w:val="24"/>
+        </w:rPr>
+        <w:t xml:space="preserve"> qui insère dans la BD </w:t>
+      </w:r>
+      <w:proofErr w:type="spellStart"/>
+      <w:r>
+        <w:rPr>
+          <w:bCs/>
+          <w:i/>
+          <w:iCs/>
+          <w:sz w:val="24"/>
+          <w:szCs w:val="24"/>
+        </w:rPr>
+        <w:t>meteoinsertvalue</w:t>
+      </w:r>
+      <w:proofErr w:type="spellEnd"/>
+      <w:r>
+        <w:rPr>
+          <w:bCs/>
+          <w:i/>
+          <w:iCs/>
+          <w:sz w:val="24"/>
+          <w:szCs w:val="24"/>
+        </w:rPr>
+        <w:t xml:space="preserve"> </w:t>
+      </w:r>
+    </w:p>
+    <w:p>
+      <w:pPr>
+        <w:pStyle w:val="Contenu"/>
+        <w:rPr>
+          <w:bCs/>
+          <w:i/>
+          <w:iCs/>
+          <w:sz w:val="24"/>
+          <w:szCs w:val="24"/>
+        </w:rPr>
+      </w:pPr>
+      <w:r>
+        <w:rPr>
+          <w:bCs/>
+          <w:i/>
+          <w:iCs/>
+          <w:sz w:val="24"/>
+          <w:szCs w:val="24"/>
+        </w:rPr>
+        <w:t>F6 application web d</w:t>
+      </w:r>
+      <w:ins w:id="98" w:author="OpenSolution" w:date="2020-04-03T08:30:00Z">
         <w:r>
           <w:rPr>
             <w:bCs/>
@@ -3940,33 +4968,10 @@
             <w:sz w:val="24"/>
             <w:szCs w:val="24"/>
           </w:rPr>
-          <w:t>é</w:t>
+          <w:t>’a</w:t>
         </w:r>
       </w:ins>
-      <w:r>
-        <w:rPr>
-          <w:bCs/>
-          <w:i/>
-          <w:iCs/>
-          <w:sz w:val="24"/>
-          <w:szCs w:val="24"/>
-        </w:rPr>
-        <w:t xml:space="preserve">es </w:t>
-      </w:r>
-    </w:p>
-    <w:p>
-      <w:pPr>
-        <w:pStyle w:val="Contenu"/>
-        <w:rPr>
-          <w:del w:id="74" w:author="OpenSolution" w:date="2020-04-03T08:31:00Z"/>
-          <w:bCs/>
-          <w:i/>
-          <w:iCs/>
-          <w:sz w:val="24"/>
-          <w:szCs w:val="24"/>
-        </w:rPr>
-      </w:pPr>
-      <w:del w:id="75" w:author="OpenSolution" w:date="2020-04-03T08:31:00Z">
+      <w:del w:id="99" w:author="OpenSolution" w:date="2020-04-03T08:30:00Z">
         <w:r>
           <w:rPr>
             <w:bCs/>
@@ -3975,13 +4980,10 @@
             <w:sz w:val="24"/>
             <w:szCs w:val="24"/>
           </w:rPr>
-          <w:delText xml:space="preserve">BLP   Index.php </w:delText>
+          <w:delText>á</w:delText>
         </w:r>
       </w:del>
-    </w:p>
-    <w:p>
-      <w:pPr>
-        <w:pStyle w:val="Contenu"/>
+      <w:r>
         <w:rPr>
           <w:bCs/>
           <w:i/>
@@ -3989,18 +4991,9 @@
           <w:sz w:val="24"/>
           <w:szCs w:val="24"/>
         </w:rPr>
-      </w:pPr>
-      <w:r>
-        <w:rPr>
-          <w:bCs/>
-          <w:i/>
-          <w:iCs/>
-          <w:sz w:val="24"/>
-          <w:szCs w:val="24"/>
-        </w:rPr>
-        <w:t xml:space="preserve">F7 Accès distant au serveur web avec accès sécurisé </w:t>
-      </w:r>
-      <w:del w:id="76" w:author="OpenSolution" w:date="2020-04-03T08:30:00Z">
+        <w:t>ffichage des donn</w:t>
+      </w:r>
+      <w:del w:id="100" w:author="OpenSolution" w:date="2020-04-03T08:30:00Z">
         <w:r>
           <w:rPr>
             <w:bCs/>
@@ -4009,28 +5002,10 @@
             <w:sz w:val="24"/>
             <w:szCs w:val="24"/>
           </w:rPr>
-          <w:delText xml:space="preserve"> </w:delText>
+          <w:delText>’’e</w:delText>
         </w:r>
       </w:del>
-      <w:r>
-        <w:rPr>
-          <w:bCs/>
-          <w:i/>
-          <w:iCs/>
-          <w:sz w:val="24"/>
-          <w:szCs w:val="24"/>
-        </w:rPr>
-        <w:t>et certificat.</w:t>
-      </w:r>
-    </w:p>
-    <w:p>
-      <w:pPr>
-        <w:pStyle w:val="Contenu"/>
-        <w:rPr>
-          <w:del w:id="77" w:author="OpenSolution" w:date="2020-04-03T08:30:00Z"/>
-        </w:rPr>
-      </w:pPr>
-      <w:del w:id="78" w:author="OpenSolution" w:date="2020-04-03T08:30:00Z">
+      <w:ins w:id="101" w:author="OpenSolution" w:date="2020-04-03T08:30:00Z">
         <w:r>
           <w:rPr>
             <w:bCs/>
@@ -4039,8 +5014,33 @@
             <w:sz w:val="24"/>
             <w:szCs w:val="24"/>
           </w:rPr>
-          <w:delText>BLP</w:delText>
-        </w:r>
+          <w:t>é</w:t>
+        </w:r>
+      </w:ins>
+      <w:r>
+        <w:rPr>
+          <w:bCs/>
+          <w:i/>
+          <w:iCs/>
+          <w:sz w:val="24"/>
+          <w:szCs w:val="24"/>
+        </w:rPr>
+        <w:t xml:space="preserve">es </w:t>
+      </w:r>
+    </w:p>
+    <w:p>
+      <w:pPr>
+        <w:pStyle w:val="Contenu"/>
+        <w:rPr>
+          <w:del w:id="102" w:author="OpenSolution" w:date="2020-04-03T08:31:00Z"/>
+          <w:bCs/>
+          <w:i/>
+          <w:iCs/>
+          <w:sz w:val="24"/>
+          <w:szCs w:val="24"/>
+        </w:rPr>
+      </w:pPr>
+      <w:del w:id="103" w:author="OpenSolution" w:date="2020-04-03T08:31:00Z">
         <w:r>
           <w:rPr>
             <w:bCs/>
@@ -4049,6 +5049,80 @@
             <w:sz w:val="24"/>
             <w:szCs w:val="24"/>
           </w:rPr>
+          <w:delText xml:space="preserve">BLP   Index.php </w:delText>
+        </w:r>
+      </w:del>
+    </w:p>
+    <w:p>
+      <w:pPr>
+        <w:pStyle w:val="Contenu"/>
+        <w:rPr>
+          <w:bCs/>
+          <w:i/>
+          <w:iCs/>
+          <w:sz w:val="24"/>
+          <w:szCs w:val="24"/>
+        </w:rPr>
+      </w:pPr>
+      <w:r>
+        <w:rPr>
+          <w:bCs/>
+          <w:i/>
+          <w:iCs/>
+          <w:sz w:val="24"/>
+          <w:szCs w:val="24"/>
+        </w:rPr>
+        <w:t xml:space="preserve">F7 Accès distant au serveur web avec accès sécurisé </w:t>
+      </w:r>
+      <w:del w:id="104" w:author="OpenSolution" w:date="2020-04-03T08:30:00Z">
+        <w:r>
+          <w:rPr>
+            <w:bCs/>
+            <w:i/>
+            <w:iCs/>
+            <w:sz w:val="24"/>
+            <w:szCs w:val="24"/>
+          </w:rPr>
+          <w:delText xml:space="preserve"> </w:delText>
+        </w:r>
+      </w:del>
+      <w:r>
+        <w:rPr>
+          <w:bCs/>
+          <w:i/>
+          <w:iCs/>
+          <w:sz w:val="24"/>
+          <w:szCs w:val="24"/>
+        </w:rPr>
+        <w:t>et certificat.</w:t>
+      </w:r>
+    </w:p>
+    <w:p>
+      <w:pPr>
+        <w:pStyle w:val="Contenu"/>
+        <w:rPr>
+          <w:del w:id="105" w:author="OpenSolution" w:date="2020-04-03T08:30:00Z"/>
+        </w:rPr>
+      </w:pPr>
+      <w:del w:id="106" w:author="OpenSolution" w:date="2020-04-03T08:30:00Z">
+        <w:r>
+          <w:rPr>
+            <w:bCs/>
+            <w:i/>
+            <w:iCs/>
+            <w:sz w:val="24"/>
+            <w:szCs w:val="24"/>
+          </w:rPr>
+          <w:delText>BLP</w:delText>
+        </w:r>
+        <w:r>
+          <w:rPr>
+            <w:bCs/>
+            <w:i/>
+            <w:iCs/>
+            <w:sz w:val="24"/>
+            <w:szCs w:val="24"/>
+          </w:rPr>
           <w:delText xml:space="preserve"> va le faire aujourd’hui et me fait  une démo la semaine prochaine</w:delText>
         </w:r>
         <w:r>
@@ -4060,10 +5134,10 @@
       <w:pPr>
         <w:pStyle w:val="Contenu"/>
         <w:rPr>
-          <w:del w:id="79" w:author="OpenSolution" w:date="2020-04-03T08:24:00Z"/>
-        </w:rPr>
-      </w:pPr>
-      <w:del w:id="80" w:author="OpenSolution" w:date="2020-04-03T08:24:00Z">
+          <w:del w:id="107" w:author="OpenSolution" w:date="2020-04-03T08:24:00Z"/>
+        </w:rPr>
+      </w:pPr>
+      <w:del w:id="108" w:author="OpenSolution" w:date="2020-04-03T08:24:00Z">
         <w:r>
           <w:delText xml:space="preserve">F8 Application mobile qui va pointer sur le serveur web </w:delText>
         </w:r>
@@ -4073,19 +5147,19 @@
       <w:pPr>
         <w:pStyle w:val="Contenu"/>
         <w:rPr>
-          <w:ins w:id="81" w:author="OpenSolution" w:date="2020-04-03T08:24:00Z"/>
-        </w:rPr>
-      </w:pPr>
-    </w:p>
-    <w:p>
-      <w:pPr>
-        <w:pStyle w:val="Contenu"/>
-        <w:rPr>
-          <w:del w:id="82" w:author="OpenSolution" w:date="2020-04-03T08:24:00Z"/>
-        </w:rPr>
-      </w:pPr>
-      <w:ins w:id="83" w:author="Marie-Agnes Peraldi" w:date="2020-04-02T17:31:00Z">
-        <w:del w:id="84" w:author="OpenSolution" w:date="2020-04-03T08:24:00Z">
+          <w:ins w:id="109" w:author="OpenSolution" w:date="2020-04-03T08:24:00Z"/>
+        </w:rPr>
+      </w:pPr>
+    </w:p>
+    <w:p>
+      <w:pPr>
+        <w:pStyle w:val="Contenu"/>
+        <w:rPr>
+          <w:del w:id="110" w:author="OpenSolution" w:date="2020-04-03T08:24:00Z"/>
+        </w:rPr>
+      </w:pPr>
+      <w:ins w:id="111" w:author="Marie-Agnes Peraldi" w:date="2020-04-02T17:31:00Z">
+        <w:del w:id="112" w:author="OpenSolution" w:date="2020-04-03T08:24:00Z">
           <w:r>
             <w:delText xml:space="preserve">Normalement c’est  JM et NJ </w:delText>
           </w:r>
@@ -4097,64 +5171,147 @@
         <w:pStyle w:val="Contenu"/>
       </w:pPr>
       <w:r>
-        <w:t>Jimmy : Programmation de la carte sparkfun weather shield et développement de l'application mobile</w:t>
-      </w:r>
-    </w:p>
-    <w:p>
-      <w:pPr>
-        <w:pStyle w:val="Contenu"/>
-        <w:rPr>
-          <w:ins w:id="85" w:author="OpenSolution" w:date="2020-04-03T08:35:00Z"/>
-          <w:i/>
-          <w:sz w:val="24"/>
-        </w:rPr>
-      </w:pPr>
-      <w:ins w:id="86" w:author="OpenSolution" w:date="2020-04-03T08:34:00Z">
+        <w:t xml:space="preserve">Jimmy : Programmation de la carte </w:t>
+      </w:r>
+      <w:proofErr w:type="spellStart"/>
+      <w:r>
+        <w:t>sparkfun</w:t>
+      </w:r>
+      <w:proofErr w:type="spellEnd"/>
+      <w:r>
+        <w:t xml:space="preserve"> </w:t>
+      </w:r>
+      <w:proofErr w:type="spellStart"/>
+      <w:r>
+        <w:t>weather</w:t>
+      </w:r>
+      <w:proofErr w:type="spellEnd"/>
+      <w:r>
+        <w:t xml:space="preserve"> </w:t>
+      </w:r>
+      <w:proofErr w:type="spellStart"/>
+      <w:r>
+        <w:t>shield</w:t>
+      </w:r>
+      <w:proofErr w:type="spellEnd"/>
+      <w:r>
+        <w:t xml:space="preserve"> et développement de l'application mobile</w:t>
+      </w:r>
+    </w:p>
+    <w:p>
+      <w:pPr>
+        <w:pStyle w:val="Contenu"/>
+        <w:rPr>
+          <w:ins w:id="113" w:author="OpenSolution" w:date="2020-04-03T08:35:00Z"/>
+          <w:i/>
+          <w:sz w:val="24"/>
+        </w:rPr>
+      </w:pPr>
+      <w:ins w:id="114" w:author="OpenSolution" w:date="2020-04-03T08:34:00Z">
         <w:r>
           <w:rPr>
             <w:i/>
             <w:sz w:val="24"/>
-            <w:rPrChange w:id="87" w:author="OpenSolution" w:date="2020-04-03T08:35:00Z">
+            <w:rPrChange w:id="115" w:author="OpenSolution" w:date="2020-04-03T08:35:00Z">
               <w:rPr/>
             </w:rPrChange>
           </w:rPr>
           <w:t xml:space="preserve">F2 Développement du code pour la transmission </w:t>
         </w:r>
       </w:ins>
-      <w:ins w:id="88" w:author="OpenSolution" w:date="2020-04-03T08:35:00Z">
+      <w:proofErr w:type="spellStart"/>
+      <w:ins w:id="116" w:author="OpenSolution" w:date="2020-04-03T08:35:00Z">
         <w:r>
           <w:rPr>
             <w:i/>
             <w:sz w:val="24"/>
-            <w:rPrChange w:id="89" w:author="OpenSolution" w:date="2020-04-03T08:35:00Z">
+            <w:rPrChange w:id="117" w:author="OpenSolution" w:date="2020-04-03T08:35:00Z">
               <w:rPr/>
             </w:rPrChange>
           </w:rPr>
           <w:t>LoRa</w:t>
         </w:r>
       </w:ins>
-    </w:p>
-    <w:p>
-      <w:pPr>
-        <w:pStyle w:val="Contenu"/>
-        <w:rPr>
-          <w:ins w:id="90" w:author="OpenSolution" w:date="2020-04-03T08:34:00Z"/>
-          <w:i/>
-          <w:sz w:val="24"/>
-          <w:rPrChange w:id="91" w:author="OpenSolution" w:date="2020-04-03T08:35:00Z">
+      <w:proofErr w:type="spellEnd"/>
+      <w:ins w:id="118" w:author="OpenSolution" w:date="2020-04-03T11:27:00Z">
+        <w:r>
+          <w:rPr>
+            <w:i/>
+            <w:sz w:val="24"/>
+          </w:rPr>
+          <w:t xml:space="preserve">, transmission des données entre la carte </w:t>
+        </w:r>
+        <w:proofErr w:type="spellStart"/>
+        <w:r>
+          <w:rPr>
+            <w:i/>
+            <w:sz w:val="24"/>
+          </w:rPr>
+          <w:t>sparkfun</w:t>
+        </w:r>
+        <w:proofErr w:type="spellEnd"/>
+        <w:r>
+          <w:rPr>
+            <w:i/>
+            <w:sz w:val="24"/>
+          </w:rPr>
+          <w:t xml:space="preserve"> et le </w:t>
+        </w:r>
+        <w:proofErr w:type="spellStart"/>
+        <w:r>
+          <w:rPr>
+            <w:i/>
+            <w:sz w:val="24"/>
+          </w:rPr>
+          <w:t>raspberry</w:t>
+        </w:r>
+      </w:ins>
+      <w:proofErr w:type="spellEnd"/>
+    </w:p>
+    <w:p>
+      <w:pPr>
+        <w:pStyle w:val="Contenu"/>
+        <w:rPr>
+          <w:ins w:id="119" w:author="OpenSolution" w:date="2020-04-03T08:34:00Z"/>
+          <w:i/>
+          <w:sz w:val="24"/>
+          <w:rPrChange w:id="120" w:author="OpenSolution" w:date="2020-04-03T08:35:00Z">
             <w:rPr>
-              <w:ins w:id="92" w:author="OpenSolution" w:date="2020-04-03T08:34:00Z"/>
+              <w:ins w:id="121" w:author="OpenSolution" w:date="2020-04-03T08:34:00Z"/>
             </w:rPr>
           </w:rPrChange>
         </w:rPr>
       </w:pPr>
-      <w:ins w:id="93" w:author="OpenSolution" w:date="2020-04-03T08:35:00Z">
+      <w:ins w:id="122" w:author="OpenSolution" w:date="2020-04-03T08:35:00Z">
         <w:r>
           <w:rPr>
             <w:i/>
             <w:sz w:val="24"/>
           </w:rPr>
-          <w:t>F8 Développement d’une appli web et de son infrastructure pointant vers le serveur web</w:t>
+          <w:t xml:space="preserve">F8 Développement d’une </w:t>
+        </w:r>
+        <w:proofErr w:type="gramStart"/>
+        <w:r>
+          <w:rPr>
+            <w:i/>
+            <w:sz w:val="24"/>
+          </w:rPr>
+          <w:t xml:space="preserve">appli </w:t>
+        </w:r>
+        <w:r>
+          <w:rPr>
+            <w:i/>
+            <w:sz w:val="24"/>
+          </w:rPr>
+          <w:t xml:space="preserve"> et</w:t>
+        </w:r>
+        <w:proofErr w:type="gramEnd"/>
+        <w:r>
+          <w:rPr>
+            <w:i/>
+            <w:sz w:val="24"/>
+          </w:rPr>
+          <w:t xml:space="preserve"> de son infrastructure pointant vers le serveur web</w:t>
         </w:r>
       </w:ins>
     </w:p>
@@ -4162,12 +5319,12 @@
       <w:pPr>
         <w:pStyle w:val="Contenu"/>
         <w:rPr>
-          <w:ins w:id="94" w:author="Marie-Agnes Peraldi" w:date="2020-04-02T17:30:00Z"/>
-          <w:del w:id="95" w:author="OpenSolution" w:date="2020-04-03T08:34:00Z"/>
-        </w:rPr>
-      </w:pPr>
-      <w:ins w:id="96" w:author="Marie-Agnes Peraldi" w:date="2020-04-02T17:30:00Z">
-        <w:del w:id="97" w:author="OpenSolution" w:date="2020-04-03T08:34:00Z">
+          <w:ins w:id="123" w:author="Marie-Agnes Peraldi" w:date="2020-04-02T17:30:00Z"/>
+          <w:del w:id="124" w:author="OpenSolution" w:date="2020-04-03T08:34:00Z"/>
+        </w:rPr>
+      </w:pPr>
+      <w:ins w:id="125" w:author="Marie-Agnes Peraldi" w:date="2020-04-02T17:30:00Z">
+        <w:del w:id="126" w:author="OpenSolution" w:date="2020-04-03T08:34:00Z">
           <w:r>
             <w:delText>Que fait JM ??????</w:delText>
           </w:r>
@@ -4183,35 +5340,40 @@
       <w:pPr>
         <w:pStyle w:val="Contenu"/>
         <w:rPr>
-          <w:ins w:id="98" w:author="OpenSolution" w:date="2020-04-03T08:31:00Z"/>
-        </w:rPr>
-      </w:pPr>
-      <w:r>
-        <w:t>Nassim : Programmation des cartes UCA board</w:t>
-      </w:r>
-    </w:p>
-    <w:p>
-      <w:pPr>
-        <w:pStyle w:val="Contenu"/>
-        <w:rPr>
-          <w:ins w:id="99" w:author="OpenSolution" w:date="2020-04-03T08:35:00Z"/>
-          <w:i/>
-          <w:sz w:val="24"/>
-        </w:rPr>
-      </w:pPr>
-      <w:ins w:id="100" w:author="OpenSolution" w:date="2020-04-03T08:31:00Z">
+          <w:ins w:id="127" w:author="OpenSolution" w:date="2020-04-03T08:31:00Z"/>
+        </w:rPr>
+      </w:pPr>
+      <w:r>
+        <w:t xml:space="preserve">Nassim : Programmation des cartes UCA </w:t>
+      </w:r>
+      <w:proofErr w:type="spellStart"/>
+      <w:r>
+        <w:t>board</w:t>
+      </w:r>
+      <w:proofErr w:type="spellEnd"/>
+    </w:p>
+    <w:p>
+      <w:pPr>
+        <w:pStyle w:val="Contenu"/>
+        <w:rPr>
+          <w:ins w:id="128" w:author="OpenSolution" w:date="2020-04-03T08:35:00Z"/>
+          <w:i/>
+          <w:sz w:val="24"/>
+        </w:rPr>
+      </w:pPr>
+      <w:ins w:id="129" w:author="OpenSolution" w:date="2020-04-03T08:31:00Z">
         <w:r>
           <w:rPr>
             <w:i/>
             <w:sz w:val="24"/>
-            <w:rPrChange w:id="101" w:author="OpenSolution" w:date="2020-04-03T08:31:00Z">
+            <w:rPrChange w:id="130" w:author="OpenSolution" w:date="2020-04-03T08:31:00Z">
               <w:rPr/>
             </w:rPrChange>
           </w:rPr>
           <w:t xml:space="preserve">F2 </w:t>
         </w:r>
       </w:ins>
-      <w:ins w:id="102" w:author="OpenSolution" w:date="2020-04-03T08:37:00Z">
+      <w:ins w:id="131" w:author="OpenSolution" w:date="2020-04-03T08:37:00Z">
         <w:r>
           <w:rPr>
             <w:i/>
@@ -4220,43 +5382,64 @@
           <w:t>Transmission des données</w:t>
         </w:r>
       </w:ins>
-      <w:ins w:id="103" w:author="OpenSolution" w:date="2020-04-03T08:31:00Z">
+      <w:ins w:id="132" w:author="OpenSolution" w:date="2020-04-03T08:31:00Z">
         <w:r>
           <w:rPr>
             <w:i/>
             <w:sz w:val="24"/>
-            <w:rPrChange w:id="104" w:author="OpenSolution" w:date="2020-04-03T08:31:00Z">
+            <w:rPrChange w:id="133" w:author="OpenSolution" w:date="2020-04-03T08:31:00Z">
               <w:rPr/>
             </w:rPrChange>
           </w:rPr>
-          <w:t xml:space="preserve"> en LoRa</w:t>
-        </w:r>
-      </w:ins>
-      <w:ins w:id="105" w:author="OpenSolution" w:date="2020-04-03T08:37:00Z">
+          <w:t xml:space="preserve"> en </w:t>
+        </w:r>
+        <w:proofErr w:type="spellStart"/>
         <w:r>
           <w:rPr>
             <w:i/>
             <w:sz w:val="24"/>
-          </w:rPr>
-          <w:t xml:space="preserve"> grâce aux codes obtenues avec l’aide de Mme Belleudy</w:t>
+            <w:rPrChange w:id="134" w:author="OpenSolution" w:date="2020-04-03T08:31:00Z">
+              <w:rPr/>
+            </w:rPrChange>
+          </w:rPr>
+          <w:t>LoRa</w:t>
         </w:r>
       </w:ins>
-    </w:p>
-    <w:p>
-      <w:pPr>
-        <w:pStyle w:val="Contenu"/>
-        <w:rPr>
-          <w:ins w:id="106" w:author="OpenSolution" w:date="2020-04-03T08:23:00Z"/>
-          <w:i/>
-          <w:sz w:val="24"/>
-          <w:rPrChange w:id="107" w:author="OpenSolution" w:date="2020-04-03T08:31:00Z">
+      <w:proofErr w:type="spellEnd"/>
+      <w:ins w:id="135" w:author="OpenSolution" w:date="2020-04-03T08:37:00Z">
+        <w:r>
+          <w:rPr>
+            <w:i/>
+            <w:sz w:val="24"/>
+          </w:rPr>
+          <w:t xml:space="preserve"> grâce aux codes obtenues avec l’aide de Mme </w:t>
+        </w:r>
+        <w:proofErr w:type="spellStart"/>
+        <w:r>
+          <w:rPr>
+            <w:i/>
+            <w:sz w:val="24"/>
+          </w:rPr>
+          <w:t>Belleudy</w:t>
+        </w:r>
+      </w:ins>
+      <w:proofErr w:type="spellEnd"/>
+    </w:p>
+    <w:p>
+      <w:pPr>
+        <w:pStyle w:val="Contenu"/>
+        <w:rPr>
+          <w:ins w:id="136" w:author="OpenSolution" w:date="2020-04-03T08:23:00Z"/>
+          <w:i/>
+          <w:sz w:val="24"/>
+          <w:rPrChange w:id="137" w:author="OpenSolution" w:date="2020-04-03T08:31:00Z">
             <w:rPr>
-              <w:ins w:id="108" w:author="OpenSolution" w:date="2020-04-03T08:23:00Z"/>
+              <w:ins w:id="138" w:author="OpenSolution" w:date="2020-04-03T08:23:00Z"/>
             </w:rPr>
           </w:rPrChange>
         </w:rPr>
       </w:pPr>
-      <w:ins w:id="109" w:author="OpenSolution" w:date="2020-04-03T08:35:00Z">
+      <w:ins w:id="139" w:author="OpenSolution" w:date="2020-04-03T08:35:00Z">
         <w:r>
           <w:rPr>
             <w:i/>
@@ -4265,62 +5448,114 @@
           <w:t>F3 Ecriture de données dans un fichier CSV</w:t>
         </w:r>
       </w:ins>
-      <w:ins w:id="110" w:author="OpenSolution" w:date="2020-04-03T09:01:00Z">
+      <w:ins w:id="140" w:author="OpenSolution" w:date="2020-04-03T09:01:00Z">
         <w:r>
           <w:rPr>
             <w:i/>
             <w:sz w:val="24"/>
           </w:rPr>
-          <w:t xml:space="preserve"> (code..)</w:t>
+          <w:t xml:space="preserve"> (</w:t>
         </w:r>
       </w:ins>
-      <w:bookmarkStart w:id="111" w:name="_GoBack"/>
-      <w:bookmarkEnd w:id="111"/>
-    </w:p>
-    <w:p>
-      <w:pPr>
-        <w:pStyle w:val="Contenu"/>
-        <w:rPr>
-          <w:ins w:id="112" w:author="Marie-Agnes Peraldi" w:date="2020-04-02T17:30:00Z"/>
-          <w:i/>
-          <w:sz w:val="24"/>
-          <w:rPrChange w:id="113" w:author="OpenSolution" w:date="2020-04-03T08:31:00Z">
+      <w:ins w:id="141" w:author="OpenSolution" w:date="2020-04-03T11:25:00Z">
+        <w:r>
+          <w:rPr>
+            <w:i/>
+            <w:sz w:val="24"/>
+          </w:rPr>
+          <w:t>code python</w:t>
+        </w:r>
+      </w:ins>
+      <w:ins w:id="142" w:author="OpenSolution" w:date="2020-04-03T09:01:00Z">
+        <w:r>
+          <w:rPr>
+            <w:i/>
+            <w:sz w:val="24"/>
+          </w:rPr>
+          <w:t>)</w:t>
+        </w:r>
+      </w:ins>
+      <w:ins w:id="143" w:author="OpenSolution" w:date="2020-04-03T11:25:00Z">
+        <w:r>
+          <w:rPr>
+            <w:i/>
+            <w:sz w:val="24"/>
+          </w:rPr>
+          <w:t xml:space="preserve">, développement du code </w:t>
+        </w:r>
+        <w:proofErr w:type="spellStart"/>
+        <w:r>
+          <w:rPr>
+            <w:i/>
+            <w:sz w:val="24"/>
+          </w:rPr>
+          <w:t>arduino</w:t>
+        </w:r>
+        <w:proofErr w:type="spellEnd"/>
+        <w:r>
+          <w:rPr>
+            <w:i/>
+            <w:sz w:val="24"/>
+          </w:rPr>
+          <w:t xml:space="preserve"> pour l’envoi des données entre les cartes </w:t>
+        </w:r>
+        <w:proofErr w:type="spellStart"/>
+        <w:r>
+          <w:rPr>
+            <w:i/>
+            <w:sz w:val="24"/>
+          </w:rPr>
+          <w:t>LoRa</w:t>
+        </w:r>
+      </w:ins>
+      <w:proofErr w:type="spellEnd"/>
+    </w:p>
+    <w:p>
+      <w:pPr>
+        <w:pStyle w:val="Contenu"/>
+        <w:rPr>
+          <w:ins w:id="144" w:author="Marie-Agnes Peraldi" w:date="2020-04-02T17:30:00Z"/>
+          <w:del w:id="145" w:author="OpenSolution" w:date="2020-04-03T11:46:00Z"/>
+          <w:i/>
+          <w:sz w:val="24"/>
+          <w:rPrChange w:id="146" w:author="OpenSolution" w:date="2020-04-03T08:31:00Z">
             <w:rPr>
-              <w:ins w:id="114" w:author="Marie-Agnes Peraldi" w:date="2020-04-02T17:30:00Z"/>
+              <w:ins w:id="147" w:author="Marie-Agnes Peraldi" w:date="2020-04-02T17:30:00Z"/>
+              <w:del w:id="148" w:author="OpenSolution" w:date="2020-04-03T11:46:00Z"/>
             </w:rPr>
           </w:rPrChange>
         </w:rPr>
       </w:pPr>
-      <w:ins w:id="115" w:author="OpenSolution" w:date="2020-04-03T08:31:00Z">
+      <w:ins w:id="149" w:author="OpenSolution" w:date="2020-04-03T08:31:00Z">
         <w:r>
           <w:rPr>
             <w:i/>
             <w:sz w:val="24"/>
-            <w:rPrChange w:id="116" w:author="OpenSolution" w:date="2020-04-03T08:31:00Z">
+            <w:rPrChange w:id="150" w:author="OpenSolution" w:date="2020-04-03T08:31:00Z">
               <w:rPr/>
             </w:rPrChange>
           </w:rPr>
           <w:t xml:space="preserve">F8 </w:t>
         </w:r>
       </w:ins>
-      <w:ins w:id="117" w:author="OpenSolution" w:date="2020-04-03T08:23:00Z">
+      <w:ins w:id="151" w:author="OpenSolution" w:date="2020-04-03T08:23:00Z">
         <w:r>
           <w:rPr>
             <w:i/>
             <w:sz w:val="24"/>
-            <w:rPrChange w:id="118" w:author="OpenSolution" w:date="2020-04-03T08:31:00Z">
+            <w:rPrChange w:id="152" w:author="OpenSolution" w:date="2020-04-03T08:31:00Z">
               <w:rPr/>
             </w:rPrChange>
           </w:rPr>
           <w:t>Développement d’une architecture mobile pour notre projet, application mobile qui pointe vers le serveur web</w:t>
         </w:r>
       </w:ins>
-      <w:ins w:id="119" w:author="OpenSolution" w:date="2020-04-03T08:24:00Z">
+      <w:ins w:id="153" w:author="OpenSolution" w:date="2020-04-03T08:24:00Z">
         <w:r>
           <w:rPr>
             <w:i/>
             <w:sz w:val="24"/>
-            <w:rPrChange w:id="120" w:author="OpenSolution" w:date="2020-04-03T08:31:00Z">
+            <w:rPrChange w:id="154" w:author="OpenSolution" w:date="2020-04-03T08:31:00Z">
               <w:rPr/>
             </w:rPrChange>
           </w:rPr>
@@ -4411,7 +5646,7 @@
             <w:noProof/>
             <w:lang w:bidi="fr-FR"/>
           </w:rPr>
-          <w:t>8</w:t>
+          <w:t>7</w:t>
         </w:r>
         <w:r>
           <w:rPr>
@@ -5523,14 +6758,17 @@
   </w:compat>
   <w:rsids>
     <w:rsidRoot w:val="009C3F7A"/>
+    <w:rsid w:val="00257545"/>
     <w:rsid w:val="00447E75"/>
     <w:rsid w:val="004968AA"/>
     <w:rsid w:val="004A3190"/>
     <w:rsid w:val="006112DC"/>
+    <w:rsid w:val="00697F98"/>
     <w:rsid w:val="00733C12"/>
     <w:rsid w:val="009C3F7A"/>
     <w:rsid w:val="009D5CC6"/>
     <w:rsid w:val="00AB5852"/>
+    <w:rsid w:val="00EE4D0B"/>
     <w:rsid w:val="00FC7895"/>
   </w:rsids>
   <m:mathPr>
@@ -6319,6 +7557,15 @@
 </file>
 
 <file path=customXml/item1.xml><?xml version="1.0" encoding="utf-8"?>
+<?mso-contentType ?>
+<FormTemplates xmlns="http://schemas.microsoft.com/sharepoint/v3/contenttype/forms">
+  <Display>DocumentLibraryForm</Display>
+  <Edit>DocumentLibraryForm</Edit>
+  <New>DocumentLibraryForm</New>
+</FormTemplates>
+</file>
+
+<file path=customXml/item2.xml><?xml version="1.0" encoding="utf-8"?>
 <ct:contentTypeSchema xmlns:ct="http://schemas.microsoft.com/office/2006/metadata/contentType" xmlns:ma="http://schemas.microsoft.com/office/2006/metadata/properties/metaAttributes" ct:_="" ma:_="" ma:contentTypeName="Document" ma:contentTypeID="0x0101006BB06ADA66BF30439E3B113D1FB7D8F4" ma:contentTypeVersion="7" ma:contentTypeDescription="Crée un document." ma:contentTypeScope="" ma:versionID="3acc90a6fe68e42f6360fe840b3ee272">
   <xsd:schema xmlns:xsd="http://www.w3.org/2001/XMLSchema" xmlns:xs="http://www.w3.org/2001/XMLSchema" xmlns:p="http://schemas.microsoft.com/office/2006/metadata/properties" xmlns:ns3="e22e0ca3-d1c4-4479-931a-d6d5cfd694cc" targetNamespace="http://schemas.microsoft.com/office/2006/metadata/properties" ma:root="true" ma:fieldsID="3422f86a36f141a646eb3b2782ca4863" ns3:_="">
     <xsd:import namespace="e22e0ca3-d1c4-4479-931a-d6d5cfd694cc"/>
@@ -6482,15 +7729,6 @@
 </ct:contentTypeSchema>
 </file>
 
-<file path=customXml/item2.xml><?xml version="1.0" encoding="utf-8"?>
-<?mso-contentType ?>
-<FormTemplates xmlns="http://schemas.microsoft.com/sharepoint/v3/contenttype/forms">
-  <Display>DocumentLibraryForm</Display>
-  <Edit>DocumentLibraryForm</Edit>
-  <New>DocumentLibraryForm</New>
-</FormTemplates>
-</file>
-
 <file path=customXml/item3.xml><?xml version="1.0" encoding="utf-8"?>
 <p:properties xmlns:p="http://schemas.microsoft.com/office/2006/metadata/properties" xmlns:xsi="http://www.w3.org/2001/XMLSchema-instance" xmlns:pc="http://schemas.microsoft.com/office/infopath/2007/PartnerControls">
   <documentManagement/>
@@ -6502,6 +7740,14 @@
 </file>
 
 <file path=customXml/itemProps1.xml><?xml version="1.0" encoding="utf-8"?>
+<ds:datastoreItem xmlns:ds="http://schemas.openxmlformats.org/officeDocument/2006/customXml" ds:itemID="{92A501E9-08C7-4511-AA4D-EA422C21AD06}">
+  <ds:schemaRefs>
+    <ds:schemaRef ds:uri="http://schemas.microsoft.com/sharepoint/v3/contenttype/forms"/>
+  </ds:schemaRefs>
+</ds:datastoreItem>
+</file>
+
+<file path=customXml/itemProps2.xml><?xml version="1.0" encoding="utf-8"?>
 <ds:datastoreItem xmlns:ds="http://schemas.openxmlformats.org/officeDocument/2006/customXml" ds:itemID="{81277C89-E15D-47FA-8A61-EBED9793663B}">
   <ds:schemaRefs>
     <ds:schemaRef ds:uri="http://schemas.microsoft.com/office/2006/metadata/contentType"/>
@@ -6519,14 +7765,6 @@
 </ds:datastoreItem>
 </file>
 
-<file path=customXml/itemProps2.xml><?xml version="1.0" encoding="utf-8"?>
-<ds:datastoreItem xmlns:ds="http://schemas.openxmlformats.org/officeDocument/2006/customXml" ds:itemID="{92A501E9-08C7-4511-AA4D-EA422C21AD06}">
-  <ds:schemaRefs>
-    <ds:schemaRef ds:uri="http://schemas.microsoft.com/sharepoint/v3/contenttype/forms"/>
-  </ds:schemaRefs>
-</ds:datastoreItem>
-</file>
-
 <file path=customXml/itemProps3.xml><?xml version="1.0" encoding="utf-8"?>
 <ds:datastoreItem xmlns:ds="http://schemas.openxmlformats.org/officeDocument/2006/customXml" ds:itemID="{26A0B858-4F31-4D52-843D-4F18C9C007CE}">
   <ds:schemaRefs>
@@ -6537,7 +7775,7 @@
 </file>
 
 <file path=customXml/itemProps4.xml><?xml version="1.0" encoding="utf-8"?>
-<ds:datastoreItem xmlns:ds="http://schemas.openxmlformats.org/officeDocument/2006/customXml" ds:itemID="{D63EBA29-3ECB-4ECB-8C8A-F8701E8AE844}">
+<ds:datastoreItem xmlns:ds="http://schemas.openxmlformats.org/officeDocument/2006/customXml" ds:itemID="{7B97198A-D75E-426E-9CBD-ED24ECB34221}">
   <ds:schemaRefs>
     <ds:schemaRef ds:uri="http://schemas.openxmlformats.org/officeDocument/2006/bibliography"/>
   </ds:schemaRefs>

</xml_diff>